<commit_message>
feat(*): edited tab section
</commit_message>
<xml_diff>
--- a/src/assets/Final_Report_AutoRecovered.docx
+++ b/src/assets/Final_Report_AutoRecovered.docx
@@ -2,10 +2,6 @@
 <file path=word/document.xml><?xml version="1.0" encoding="utf-8"?>
 <w:document xmlns:wpc="http://schemas.microsoft.com/office/word/2010/wordprocessingCanvas" xmlns:cx="http://schemas.microsoft.com/office/drawing/2014/chartex" xmlns:cx1="http://schemas.microsoft.com/office/drawing/2015/9/8/chartex" xmlns:cx2="http://schemas.microsoft.com/office/drawing/2015/10/21/chartex" xmlns:cx3="http://schemas.microsoft.com/office/drawing/2016/5/9/chartex" xmlns:cx4="http://schemas.microsoft.com/office/drawing/2016/5/10/chartex" xmlns:cx5="http://schemas.microsoft.com/office/drawing/2016/5/11/chartex" xmlns:cx6="http://schemas.microsoft.com/office/drawing/2016/5/12/chartex" xmlns:cx7="http://schemas.microsoft.com/office/drawing/2016/5/13/chartex" xmlns:cx8="http://schemas.microsoft.com/office/drawing/2016/5/14/chartex" xmlns:mc="http://schemas.openxmlformats.org/markup-compatibility/2006" xmlns:aink="http://schemas.microsoft.com/office/drawing/2016/ink" xmlns:am3d="http://schemas.microsoft.com/office/drawing/2017/model3d" xmlns:o="urn:schemas-microsoft-com:office:office" xmlns:oel="http://schemas.microsoft.com/office/2019/extlst" xmlns:r="http://schemas.openxmlformats.org/officeDocument/2006/relationships" xmlns:m="http://schemas.openxmlformats.org/officeDocument/2006/math" xmlns:v="urn:schemas-microsoft-com:vml" xmlns:wp14="http://schemas.microsoft.com/office/word/2010/wordprocessingDrawing" xmlns:wp="http://schemas.openxmlformats.org/drawingml/2006/wordprocessingDrawing" xmlns:w10="urn:schemas-microsoft-com:office:word" xmlns:w="http://schemas.openxmlformats.org/wordprocessingml/2006/main" xmlns:w14="http://schemas.microsoft.com/office/word/2010/wordml" xmlns:w15="http://schemas.microsoft.com/office/word/2012/wordml" xmlns:w16cex="http://schemas.microsoft.com/office/word/2018/wordml/cex" xmlns:w16cid="http://schemas.microsoft.com/office/word/2016/wordml/cid" xmlns:w16="http://schemas.microsoft.com/office/word/2018/wordml" xmlns:w16sdtdh="http://schemas.microsoft.com/office/word/2020/wordml/sdtdatahash" xmlns:w16se="http://schemas.microsoft.com/office/word/2015/wordml/symex" xmlns:wpg="http://schemas.microsoft.com/office/word/2010/wordprocessingGroup" xmlns:wpi="http://schemas.microsoft.com/office/word/2010/wordprocessingInk" xmlns:wne="http://schemas.microsoft.com/office/word/2006/wordml" xmlns:wps="http://schemas.microsoft.com/office/word/2010/wordprocessingShape" mc:Ignorable="w14 w15 w16se w16cid w16 w16cex w16sdtdh wp14">
   <w:body>
-    <w:bookmarkStart w:id="0" w:name="_Toc88560455"/>
-    <w:bookmarkStart w:id="1" w:name="_Toc94516107"/>
-    <w:bookmarkStart w:id="2" w:name="_Toc102330733"/>
-    <w:bookmarkStart w:id="3" w:name="_Toc102388490"/>
     <w:p>
       <w:pPr>
         <w:pStyle w:val="BodyText"/>
@@ -18,6 +14,10 @@
           <w:szCs w:val="20"/>
         </w:rPr>
       </w:pPr>
+      <w:bookmarkStart w:id="0" w:name="_Toc88560455"/>
+      <w:bookmarkStart w:id="1" w:name="_Toc94516107"/>
+      <w:bookmarkStart w:id="2" w:name="_Toc102330733"/>
+      <w:bookmarkStart w:id="3" w:name="_Toc102388490"/>
       <w:r>
         <w:rPr>
           <w:noProof/>
@@ -376,7 +376,7 @@
                                     </pic:cNvPicPr>
                                   </pic:nvPicPr>
                                   <pic:blipFill>
-                                    <a:blip r:embed="rId12">
+                                    <a:blip r:embed="rId11">
                                       <a:extLst>
                                         <a:ext uri="{28A0092B-C50C-407E-A947-70E740481C1C}">
                                           <a14:useLocalDpi xmlns:a14="http://schemas.microsoft.com/office/drawing/2010/main" val="0"/>
@@ -1452,9 +1452,6 @@
         <w:p>
           <w:pPr>
             <w:pStyle w:val="TOC1"/>
-            <w:tabs>
-              <w:tab w:val="right" w:leader="dot" w:pos="10456"/>
-            </w:tabs>
             <w:rPr>
               <w:rFonts w:eastAsiaTheme="minorEastAsia"/>
               <w:noProof/>
@@ -1525,9 +1522,6 @@
         <w:p>
           <w:pPr>
             <w:pStyle w:val="TOC1"/>
-            <w:tabs>
-              <w:tab w:val="right" w:leader="dot" w:pos="10456"/>
-            </w:tabs>
             <w:rPr>
               <w:rFonts w:eastAsiaTheme="minorEastAsia"/>
               <w:noProof/>
@@ -1598,9 +1592,6 @@
         <w:p>
           <w:pPr>
             <w:pStyle w:val="TOC1"/>
-            <w:tabs>
-              <w:tab w:val="right" w:leader="dot" w:pos="10456"/>
-            </w:tabs>
             <w:rPr>
               <w:rFonts w:eastAsiaTheme="minorEastAsia"/>
               <w:noProof/>
@@ -1670,9 +1661,6 @@
         <w:p>
           <w:pPr>
             <w:pStyle w:val="TOC1"/>
-            <w:tabs>
-              <w:tab w:val="right" w:leader="dot" w:pos="10456"/>
-            </w:tabs>
             <w:rPr>
               <w:rFonts w:eastAsiaTheme="minorEastAsia"/>
               <w:noProof/>
@@ -1742,9 +1730,6 @@
         <w:p>
           <w:pPr>
             <w:pStyle w:val="TOC1"/>
-            <w:tabs>
-              <w:tab w:val="right" w:leader="dot" w:pos="10456"/>
-            </w:tabs>
             <w:rPr>
               <w:rFonts w:eastAsiaTheme="minorEastAsia"/>
               <w:noProof/>
@@ -1814,9 +1799,6 @@
         <w:p>
           <w:pPr>
             <w:pStyle w:val="TOC1"/>
-            <w:tabs>
-              <w:tab w:val="right" w:leader="dot" w:pos="10456"/>
-            </w:tabs>
             <w:rPr>
               <w:rFonts w:eastAsiaTheme="minorEastAsia"/>
               <w:noProof/>
@@ -1886,9 +1868,6 @@
         <w:p>
           <w:pPr>
             <w:pStyle w:val="TOC1"/>
-            <w:tabs>
-              <w:tab w:val="right" w:leader="dot" w:pos="10456"/>
-            </w:tabs>
             <w:rPr>
               <w:rFonts w:eastAsiaTheme="minorEastAsia"/>
               <w:noProof/>
@@ -1956,6 +1935,11 @@
           </w:hyperlink>
         </w:p>
         <w:p>
+          <w:pPr>
+            <w:rPr>
+              <w:del w:id="8" w:author="Raphael Salaja" w:date="2022-05-05T22:34:00Z"/>
+            </w:rPr>
+          </w:pPr>
           <w:r>
             <w:rPr>
               <w:b/>
@@ -1976,24 +1960,54 @@
     </w:sdt>
     <w:p>
       <w:pPr>
-        <w:spacing w:line="259" w:lineRule="auto"/>
-        <w:jc w:val="left"/>
         <w:rPr>
           <w:rFonts w:ascii="Arial" w:eastAsiaTheme="majorEastAsia" w:hAnsi="Arial" w:cstheme="majorBidi"/>
           <w:b/>
           <w:color w:val="000000" w:themeColor="text1"/>
           <w:szCs w:val="32"/>
         </w:rPr>
-      </w:pPr>
-      <w:r>
-        <w:rPr>
+        <w:pPrChange w:id="9" w:author="Raphael Salaja" w:date="2022-05-05T22:34:00Z">
+          <w:pPr>
+            <w:spacing w:line="259" w:lineRule="auto"/>
+            <w:jc w:val="left"/>
+          </w:pPr>
+        </w:pPrChange>
+      </w:pPr>
+      <w:del w:id="10" w:author="Raphael Salaja" w:date="2022-05-05T22:34:00Z">
+        <w:r>
+          <w:rPr>
+            <w:rFonts w:ascii="Arial" w:eastAsiaTheme="majorEastAsia" w:hAnsi="Arial" w:cstheme="majorBidi"/>
+            <w:b/>
+            <w:color w:val="000000" w:themeColor="text1"/>
+            <w:szCs w:val="32"/>
+          </w:rPr>
+          <w:br w:type="page"/>
+        </w:r>
+      </w:del>
+    </w:p>
+    <w:p>
+      <w:pPr>
+        <w:spacing w:line="259" w:lineRule="auto"/>
+        <w:jc w:val="left"/>
+        <w:rPr>
+          <w:ins w:id="11" w:author="Raphael Salaja" w:date="2022-05-05T22:41:00Z"/>
           <w:rFonts w:ascii="Arial" w:eastAsiaTheme="majorEastAsia" w:hAnsi="Arial" w:cstheme="majorBidi"/>
           <w:b/>
           <w:color w:val="000000" w:themeColor="text1"/>
           <w:szCs w:val="32"/>
         </w:rPr>
-        <w:br w:type="page"/>
-      </w:r>
+      </w:pPr>
+      <w:ins w:id="12" w:author="Raphael Salaja" w:date="2022-05-05T22:41:00Z">
+        <w:r>
+          <w:rPr>
+            <w:rFonts w:ascii="Arial" w:eastAsiaTheme="majorEastAsia" w:hAnsi="Arial" w:cstheme="majorBidi"/>
+            <w:b/>
+            <w:color w:val="000000" w:themeColor="text1"/>
+            <w:szCs w:val="32"/>
+          </w:rPr>
+          <w:br w:type="page"/>
+        </w:r>
+      </w:ins>
     </w:p>
     <w:p>
       <w:pPr>
@@ -2019,7 +2033,7 @@
         <w:t>Table of Figures</w:t>
       </w:r>
     </w:p>
-    <w:commentRangeStart w:id="8"/>
+    <w:commentRangeStart w:id="13"/>
     <w:p>
       <w:pPr>
         <w:pStyle w:val="TableofFigures"/>
@@ -2135,13 +2149,126 @@
           <w:lang w:eastAsia="en-IE"/>
         </w:rPr>
       </w:pPr>
-      <w:hyperlink w:anchor="_Toc102388627" w:history="1">
+      <w:r>
+        <w:fldChar w:fldCharType="begin"/>
+      </w:r>
+      <w:r>
+        <w:instrText xml:space="preserve"> HYPERLINK \l "_Toc102388627" </w:instrText>
+      </w:r>
+      <w:r>
+        <w:fldChar w:fldCharType="separate"/>
+      </w:r>
+      <w:r>
+        <w:rPr>
+          <w:rStyle w:val="Hyperlink"/>
+          <w:noProof/>
+        </w:rPr>
+        <w:t>Figure 2: Diagram Showing The Architecture of</w:t>
+      </w:r>
+      <w:del w:id="14" w:author="Raphael Salaja" w:date="2022-05-05T22:19:00Z">
         <w:r>
           <w:rPr>
             <w:rStyle w:val="Hyperlink"/>
             <w:noProof/>
           </w:rPr>
-          <w:t>Figure 2: Diagram Showing The Architecture of CBRS</w:t>
+          <w:delText xml:space="preserve"> </w:delText>
+        </w:r>
+      </w:del>
+      <w:ins w:id="15" w:author="Raphael Salaja" w:date="2022-05-05T22:19:00Z">
+        <w:r>
+          <w:rPr>
+            <w:rStyle w:val="Hyperlink"/>
+            <w:noProof/>
+          </w:rPr>
+          <w:t xml:space="preserve"> CBRS</w:t>
+        </w:r>
+      </w:ins>
+      <w:del w:id="16" w:author="Raphael Salaja" w:date="2022-05-05T22:19:00Z">
+        <w:r>
+          <w:rPr>
+            <w:rStyle w:val="Hyperlink"/>
+            <w:noProof/>
+          </w:rPr>
+          <w:delText>CBRS</w:delText>
+        </w:r>
+      </w:del>
+      <w:r>
+        <w:rPr>
+          <w:noProof/>
+          <w:webHidden/>
+        </w:rPr>
+        <w:tab/>
+      </w:r>
+      <w:r>
+        <w:rPr>
+          <w:noProof/>
+          <w:webHidden/>
+        </w:rPr>
+        <w:fldChar w:fldCharType="begin"/>
+      </w:r>
+      <w:r>
+        <w:rPr>
+          <w:noProof/>
+          <w:webHidden/>
+        </w:rPr>
+        <w:instrText xml:space="preserve"> PAGEREF _Toc102388627 \h </w:instrText>
+      </w:r>
+      <w:r>
+        <w:rPr>
+          <w:noProof/>
+          <w:webHidden/>
+        </w:rPr>
+      </w:r>
+      <w:r>
+        <w:rPr>
+          <w:noProof/>
+          <w:webHidden/>
+        </w:rPr>
+        <w:fldChar w:fldCharType="separate"/>
+      </w:r>
+      <w:r>
+        <w:rPr>
+          <w:noProof/>
+          <w:webHidden/>
+        </w:rPr>
+        <w:t>6</w:t>
+      </w:r>
+      <w:r>
+        <w:rPr>
+          <w:noProof/>
+          <w:webHidden/>
+        </w:rPr>
+        <w:fldChar w:fldCharType="end"/>
+      </w:r>
+      <w:r>
+        <w:rPr>
+          <w:noProof/>
+        </w:rPr>
+        <w:fldChar w:fldCharType="end"/>
+      </w:r>
+    </w:p>
+    <w:p>
+      <w:pPr>
+        <w:pStyle w:val="TableofFigures"/>
+        <w:tabs>
+          <w:tab w:val="right" w:leader="dot" w:pos="10456"/>
+        </w:tabs>
+        <w:spacing w:after="240"/>
+        <w:rPr>
+          <w:rFonts w:eastAsiaTheme="minorEastAsia"/>
+          <w:noProof/>
+          <w:sz w:val="22"/>
+          <w:szCs w:val="22"/>
+          <w:lang w:eastAsia="en-IE"/>
+        </w:rPr>
+      </w:pPr>
+      <w:hyperlink w:anchor="_Toc102388628" w:history="1">
+        <w:r>
+          <w:rPr>
+            <w:rStyle w:val="Hyperlink"/>
+            <w:noProof/>
+          </w:rPr>
+          <w:t>Figure 3: Location of The deployments.yaml File</w:t>
         </w:r>
         <w:r>
           <w:rPr>
@@ -2162,7 +2289,7 @@
             <w:noProof/>
             <w:webHidden/>
           </w:rPr>
-          <w:instrText xml:space="preserve"> PAGEREF _Toc102388627 \h </w:instrText>
+          <w:instrText xml:space="preserve"> PAGEREF _Toc102388628 \h </w:instrText>
         </w:r>
         <w:r>
           <w:rPr>
@@ -2182,7 +2309,7 @@
             <w:noProof/>
             <w:webHidden/>
           </w:rPr>
-          <w:t>6</w:t>
+          <w:t>8</w:t>
         </w:r>
         <w:r>
           <w:rPr>
@@ -2208,13 +2335,13 @@
           <w:lang w:eastAsia="en-IE"/>
         </w:rPr>
       </w:pPr>
-      <w:hyperlink w:anchor="_Toc102388628" w:history="1">
+      <w:hyperlink w:anchor="_Toc102388629" w:history="1">
         <w:r>
           <w:rPr>
             <w:rStyle w:val="Hyperlink"/>
             <w:noProof/>
           </w:rPr>
-          <w:t>Figure 3: Location of The deployments.yaml File</w:t>
+          <w:t>Figure 4: Output of The New Command</w:t>
         </w:r>
         <w:r>
           <w:rPr>
@@ -2235,7 +2362,7 @@
             <w:noProof/>
             <w:webHidden/>
           </w:rPr>
-          <w:instrText xml:space="preserve"> PAGEREF _Toc102388628 \h </w:instrText>
+          <w:instrText xml:space="preserve"> PAGEREF _Toc102388629 \h </w:instrText>
         </w:r>
         <w:r>
           <w:rPr>
@@ -2281,13 +2408,13 @@
           <w:lang w:eastAsia="en-IE"/>
         </w:rPr>
       </w:pPr>
-      <w:hyperlink w:anchor="_Toc102388629" w:history="1">
+      <w:hyperlink w:anchor="_Toc102388630" w:history="1">
         <w:r>
           <w:rPr>
             <w:rStyle w:val="Hyperlink"/>
             <w:noProof/>
           </w:rPr>
-          <w:t>Figure 4: Output of The New Command</w:t>
+          <w:t>Figure 5: Snippet of The Confluence Spike Page</w:t>
         </w:r>
         <w:r>
           <w:rPr>
@@ -2308,7 +2435,7 @@
             <w:noProof/>
             <w:webHidden/>
           </w:rPr>
-          <w:instrText xml:space="preserve"> PAGEREF _Toc102388629 \h </w:instrText>
+          <w:instrText xml:space="preserve"> PAGEREF _Toc102388630 \h </w:instrText>
         </w:r>
         <w:r>
           <w:rPr>
@@ -2328,7 +2455,7 @@
             <w:noProof/>
             <w:webHidden/>
           </w:rPr>
-          <w:t>8</w:t>
+          <w:t>9</w:t>
         </w:r>
         <w:r>
           <w:rPr>
@@ -2345,7 +2472,7 @@
         <w:tabs>
           <w:tab w:val="right" w:leader="dot" w:pos="10456"/>
         </w:tabs>
-        <w:spacing w:after="240"/>
+        <w:spacing w:before="240"/>
         <w:rPr>
           <w:rFonts w:eastAsiaTheme="minorEastAsia"/>
           <w:noProof/>
@@ -2354,13 +2481,13 @@
           <w:lang w:eastAsia="en-IE"/>
         </w:rPr>
       </w:pPr>
-      <w:hyperlink w:anchor="_Toc102388630" w:history="1">
+      <w:hyperlink w:anchor="_Toc102388631" w:history="1">
         <w:r>
           <w:rPr>
             <w:rStyle w:val="Hyperlink"/>
             <w:noProof/>
           </w:rPr>
-          <w:t>Figure 5: Snippet of The Confluence Spike Page</w:t>
+          <w:t>Figure 6: A Story on Team's The Jira Page</w:t>
         </w:r>
         <w:r>
           <w:rPr>
@@ -2381,7 +2508,7 @@
             <w:noProof/>
             <w:webHidden/>
           </w:rPr>
-          <w:instrText xml:space="preserve"> PAGEREF _Toc102388630 \h </w:instrText>
+          <w:instrText xml:space="preserve"> PAGEREF _Toc102388631 \h </w:instrText>
         </w:r>
         <w:r>
           <w:rPr>
@@ -2401,7 +2528,7 @@
             <w:noProof/>
             <w:webHidden/>
           </w:rPr>
-          <w:t>9</w:t>
+          <w:t>11</w:t>
         </w:r>
         <w:r>
           <w:rPr>
@@ -2418,7 +2545,7 @@
         <w:tabs>
           <w:tab w:val="right" w:leader="dot" w:pos="10456"/>
         </w:tabs>
-        <w:spacing w:before="240"/>
+        <w:spacing w:before="240" w:after="240"/>
         <w:rPr>
           <w:rFonts w:eastAsiaTheme="minorEastAsia"/>
           <w:noProof/>
@@ -2427,13 +2554,13 @@
           <w:lang w:eastAsia="en-IE"/>
         </w:rPr>
       </w:pPr>
-      <w:hyperlink w:anchor="_Toc102388631" w:history="1">
+      <w:hyperlink w:anchor="_Toc102388632" w:history="1">
         <w:r>
           <w:rPr>
             <w:rStyle w:val="Hyperlink"/>
             <w:noProof/>
           </w:rPr>
-          <w:t>Figure 6: A Story on Team's The Jira Page</w:t>
+          <w:t>Figure 7: Analysis of Daily Log Sheets</w:t>
         </w:r>
         <w:r>
           <w:rPr>
@@ -2454,7 +2581,7 @@
             <w:noProof/>
             <w:webHidden/>
           </w:rPr>
-          <w:instrText xml:space="preserve"> PAGEREF _Toc102388631 \h </w:instrText>
+          <w:instrText xml:space="preserve"> PAGEREF _Toc102388632 \h </w:instrText>
         </w:r>
         <w:r>
           <w:rPr>
@@ -2474,7 +2601,7 @@
             <w:noProof/>
             <w:webHidden/>
           </w:rPr>
-          <w:t>11</w:t>
+          <w:t>13</w:t>
         </w:r>
         <w:r>
           <w:rPr>
@@ -2487,145 +2614,631 @@
     </w:p>
     <w:p>
       <w:pPr>
-        <w:pStyle w:val="TableofFigures"/>
+        <w:pStyle w:val="Heading1"/>
+        <w:rPr>
+          <w:del w:id="17" w:author="Raphael Salaja" w:date="2022-05-05T21:23:00Z"/>
+        </w:rPr>
+        <w:pPrChange w:id="18" w:author="Raphael Salaja" w:date="2022-05-05T22:29:00Z">
+          <w:pPr>
+            <w:spacing w:line="259" w:lineRule="auto"/>
+            <w:jc w:val="left"/>
+          </w:pPr>
+        </w:pPrChange>
+      </w:pPr>
+      <w:r>
+        <w:fldChar w:fldCharType="end"/>
+      </w:r>
+      <w:commentRangeEnd w:id="13"/>
+      <w:r>
+        <w:rPr>
+          <w:rStyle w:val="CommentReference"/>
+        </w:rPr>
+        <w:commentReference w:id="13"/>
+      </w:r>
+    </w:p>
+    <w:p>
+      <w:pPr>
+        <w:pStyle w:val="Heading1"/>
+        <w:rPr>
+          <w:ins w:id="19" w:author="Raphael Salaja" w:date="2022-05-05T22:09:00Z"/>
+        </w:rPr>
+        <w:pPrChange w:id="20" w:author="Raphael Salaja" w:date="2022-05-05T22:29:00Z">
+          <w:pPr/>
+        </w:pPrChange>
+      </w:pPr>
+      <w:ins w:id="21" w:author="Raphael Salaja" w:date="2022-05-05T22:09:00Z">
+        <w:r>
+          <w:rPr>
+            <w:rFonts w:asciiTheme="minorHAnsi" w:eastAsiaTheme="minorHAnsi" w:hAnsiTheme="minorHAnsi" w:cstheme="minorBidi"/>
+            <w:b w:val="0"/>
+            <w:color w:val="auto"/>
+            <w:szCs w:val="24"/>
+          </w:rPr>
+          <w:br w:type="page"/>
+        </w:r>
+      </w:ins>
+    </w:p>
+    <w:p>
+      <w:pPr>
+        <w:pStyle w:val="Heading1"/>
+        <w:rPr>
+          <w:ins w:id="22" w:author="Raphael Salaja" w:date="2022-05-05T22:40:00Z"/>
+        </w:rPr>
+        <w:pPrChange w:id="23" w:author="Raphael Salaja" w:date="2022-05-05T22:41:00Z">
+          <w:pPr>
+            <w:spacing w:line="259" w:lineRule="auto"/>
+            <w:jc w:val="left"/>
+          </w:pPr>
+        </w:pPrChange>
+      </w:pPr>
+      <w:ins w:id="24" w:author="Raphael Salaja" w:date="2022-05-05T22:40:00Z">
+        <w:r>
+          <w:lastRenderedPageBreak/>
+          <w:t>Table of Abbreviations</w:t>
+        </w:r>
+      </w:ins>
+    </w:p>
+    <w:p>
+      <w:pPr>
+        <w:rPr>
+          <w:ins w:id="25" w:author="Raphael Salaja" w:date="2022-05-05T22:40:00Z"/>
+          <w:b/>
+          <w:bCs/>
+          <w:rPrChange w:id="26" w:author="Raphael Salaja" w:date="2022-05-05T22:41:00Z">
+            <w:rPr>
+              <w:ins w:id="27" w:author="Raphael Salaja" w:date="2022-05-05T22:40:00Z"/>
+            </w:rPr>
+          </w:rPrChange>
+        </w:rPr>
+        <w:pPrChange w:id="28" w:author="Raphael Salaja" w:date="2022-05-05T22:41:00Z">
+          <w:pPr>
+            <w:spacing w:line="259" w:lineRule="auto"/>
+            <w:jc w:val="left"/>
+          </w:pPr>
+        </w:pPrChange>
+      </w:pPr>
+      <w:ins w:id="29" w:author="Raphael Salaja" w:date="2022-05-05T22:40:00Z">
+        <w:r>
+          <w:rPr>
+            <w:b/>
+            <w:bCs/>
+            <w:rPrChange w:id="30" w:author="Raphael Salaja" w:date="2022-05-05T22:41:00Z">
+              <w:rPr/>
+            </w:rPrChange>
+          </w:rPr>
+          <w:t>Abbreviations</w:t>
+        </w:r>
+        <w:r>
+          <w:rPr>
+            <w:b/>
+            <w:bCs/>
+            <w:rPrChange w:id="31" w:author="Raphael Salaja" w:date="2022-05-05T22:41:00Z">
+              <w:rPr/>
+            </w:rPrChange>
+          </w:rPr>
+          <w:tab/>
+        </w:r>
+      </w:ins>
+      <w:ins w:id="32" w:author="Raphael Salaja" w:date="2022-05-05T22:41:00Z">
+        <w:r>
+          <w:rPr>
+            <w:b/>
+            <w:bCs/>
+          </w:rPr>
+          <w:tab/>
+        </w:r>
+      </w:ins>
+      <w:ins w:id="33" w:author="Raphael Salaja" w:date="2022-05-05T22:40:00Z">
+        <w:r>
+          <w:rPr>
+            <w:b/>
+            <w:bCs/>
+            <w:rPrChange w:id="34" w:author="Raphael Salaja" w:date="2022-05-05T22:41:00Z">
+              <w:rPr/>
+            </w:rPrChange>
+          </w:rPr>
+          <w:t>Definition</w:t>
+        </w:r>
+      </w:ins>
+    </w:p>
+    <w:p>
+      <w:pPr>
+        <w:rPr>
+          <w:ins w:id="35" w:author="Raphael Salaja" w:date="2022-05-05T22:40:00Z"/>
+        </w:rPr>
+        <w:pPrChange w:id="36" w:author="Raphael Salaja" w:date="2022-05-05T22:41:00Z">
+          <w:pPr>
+            <w:spacing w:line="259" w:lineRule="auto"/>
+            <w:jc w:val="left"/>
+          </w:pPr>
+        </w:pPrChange>
+      </w:pPr>
+      <w:ins w:id="37" w:author="Raphael Salaja" w:date="2022-05-05T22:40:00Z">
+        <w:r>
+          <w:t>CBRS</w:t>
+        </w:r>
+        <w:r>
+          <w:tab/>
+        </w:r>
+        <w:r>
+          <w:tab/>
+        </w:r>
+        <w:r>
+          <w:tab/>
+        </w:r>
+        <w:r>
+          <w:t>Citizens Broadband Radio Service</w:t>
+        </w:r>
+      </w:ins>
+    </w:p>
+    <w:p>
+      <w:pPr>
+        <w:rPr>
+          <w:ins w:id="38" w:author="Raphael Salaja" w:date="2022-05-05T22:40:00Z"/>
+        </w:rPr>
+        <w:pPrChange w:id="39" w:author="Raphael Salaja" w:date="2022-05-05T22:41:00Z">
+          <w:pPr>
+            <w:spacing w:line="259" w:lineRule="auto"/>
+            <w:jc w:val="left"/>
+          </w:pPr>
+        </w:pPrChange>
+      </w:pPr>
+      <w:ins w:id="40" w:author="Raphael Salaja" w:date="2022-05-05T22:40:00Z">
+        <w:r>
+          <w:t>CBSD</w:t>
+        </w:r>
+        <w:r>
+          <w:tab/>
+        </w:r>
+        <w:r>
+          <w:tab/>
+        </w:r>
+        <w:r>
+          <w:tab/>
+        </w:r>
+        <w:r>
+          <w:t>Citizens Broadband Service Devices</w:t>
+        </w:r>
+      </w:ins>
+    </w:p>
+    <w:p>
+      <w:pPr>
+        <w:rPr>
+          <w:ins w:id="41" w:author="Raphael Salaja" w:date="2022-05-05T22:40:00Z"/>
+        </w:rPr>
+        <w:pPrChange w:id="42" w:author="Raphael Salaja" w:date="2022-05-05T22:41:00Z">
+          <w:pPr>
+            <w:spacing w:line="259" w:lineRule="auto"/>
+            <w:jc w:val="left"/>
+          </w:pPr>
+        </w:pPrChange>
+      </w:pPr>
+      <w:ins w:id="43" w:author="Raphael Salaja" w:date="2022-05-05T22:40:00Z">
+        <w:r>
+          <w:t>CLI</w:t>
+        </w:r>
+        <w:r>
+          <w:tab/>
+        </w:r>
+        <w:r>
+          <w:tab/>
+        </w:r>
+        <w:r>
+          <w:tab/>
+        </w:r>
+        <w:r>
+          <w:t>Command Line Interface</w:t>
+        </w:r>
+      </w:ins>
+    </w:p>
+    <w:p>
+      <w:pPr>
+        <w:rPr>
+          <w:ins w:id="44" w:author="Raphael Salaja" w:date="2022-05-05T22:40:00Z"/>
+        </w:rPr>
+        <w:pPrChange w:id="45" w:author="Raphael Salaja" w:date="2022-05-05T22:41:00Z">
+          <w:pPr>
+            <w:spacing w:line="259" w:lineRule="auto"/>
+            <w:jc w:val="left"/>
+          </w:pPr>
+        </w:pPrChange>
+      </w:pPr>
+      <w:ins w:id="46" w:author="Raphael Salaja" w:date="2022-05-05T22:40:00Z">
+        <w:r>
+          <w:t>CPI</w:t>
+        </w:r>
+        <w:r>
+          <w:tab/>
+        </w:r>
+        <w:r>
+          <w:tab/>
+        </w:r>
+        <w:r>
+          <w:tab/>
+        </w:r>
+        <w:r>
+          <w:t>Certified Professional Installer</w:t>
+        </w:r>
+      </w:ins>
+    </w:p>
+    <w:p>
+      <w:pPr>
+        <w:rPr>
+          <w:ins w:id="47" w:author="Raphael Salaja" w:date="2022-05-05T22:40:00Z"/>
+        </w:rPr>
+        <w:pPrChange w:id="48" w:author="Raphael Salaja" w:date="2022-05-05T22:41:00Z">
+          <w:pPr>
+            <w:spacing w:line="259" w:lineRule="auto"/>
+            <w:jc w:val="left"/>
+          </w:pPr>
+        </w:pPrChange>
+      </w:pPr>
+      <w:ins w:id="49" w:author="Raphael Salaja" w:date="2022-05-05T22:40:00Z">
+        <w:r>
+          <w:t>DC</w:t>
+        </w:r>
+        <w:r>
+          <w:tab/>
+        </w:r>
+        <w:r>
+          <w:tab/>
+        </w:r>
+        <w:r>
+          <w:tab/>
+        </w:r>
+        <w:r>
+          <w:t>Domain Coordinator</w:t>
+        </w:r>
+      </w:ins>
+    </w:p>
+    <w:p>
+      <w:pPr>
+        <w:rPr>
+          <w:ins w:id="50" w:author="Raphael Salaja" w:date="2022-05-05T22:40:00Z"/>
+        </w:rPr>
+        <w:pPrChange w:id="51" w:author="Raphael Salaja" w:date="2022-05-05T22:41:00Z">
+          <w:pPr>
+            <w:spacing w:line="259" w:lineRule="auto"/>
+            <w:jc w:val="left"/>
+          </w:pPr>
+        </w:pPrChange>
+      </w:pPr>
+      <w:ins w:id="52" w:author="Raphael Salaja" w:date="2022-05-05T22:40:00Z">
+        <w:r>
+          <w:t>ENM</w:t>
+        </w:r>
+        <w:r>
+          <w:tab/>
+        </w:r>
+        <w:r>
+          <w:tab/>
+        </w:r>
+        <w:r>
+          <w:tab/>
+        </w:r>
+        <w:r>
+          <w:t>Ericsson Network Manager</w:t>
+        </w:r>
+      </w:ins>
+    </w:p>
+    <w:p>
+      <w:pPr>
+        <w:rPr>
+          <w:ins w:id="53" w:author="Raphael Salaja" w:date="2022-05-05T22:40:00Z"/>
+        </w:rPr>
+        <w:pPrChange w:id="54" w:author="Raphael Salaja" w:date="2022-05-05T22:41:00Z">
+          <w:pPr>
+            <w:spacing w:line="259" w:lineRule="auto"/>
+            <w:jc w:val="left"/>
+          </w:pPr>
+        </w:pPrChange>
+      </w:pPr>
+      <w:ins w:id="55" w:author="Raphael Salaja" w:date="2022-05-05T22:40:00Z">
+        <w:r>
+          <w:t>LTE</w:t>
+        </w:r>
+        <w:r>
+          <w:tab/>
+        </w:r>
+        <w:r>
+          <w:tab/>
+        </w:r>
+        <w:r>
+          <w:tab/>
+        </w:r>
+        <w:r>
+          <w:t>Long Term Evolution</w:t>
+        </w:r>
+      </w:ins>
+    </w:p>
+    <w:p>
+      <w:pPr>
+        <w:rPr>
+          <w:ins w:id="56" w:author="Raphael Salaja" w:date="2022-05-05T22:40:00Z"/>
+        </w:rPr>
+        <w:pPrChange w:id="57" w:author="Raphael Salaja" w:date="2022-05-05T22:41:00Z">
+          <w:pPr>
+            <w:spacing w:line="259" w:lineRule="auto"/>
+            <w:jc w:val="left"/>
+          </w:pPr>
+        </w:pPrChange>
+      </w:pPr>
+      <w:ins w:id="58" w:author="Raphael Salaja" w:date="2022-05-05T22:40:00Z">
+        <w:r>
+          <w:t>PO</w:t>
+        </w:r>
+        <w:r>
+          <w:tab/>
+        </w:r>
+        <w:r>
+          <w:tab/>
+        </w:r>
+        <w:r>
+          <w:tab/>
+        </w:r>
+        <w:r>
+          <w:t>Product Owner</w:t>
+        </w:r>
+      </w:ins>
+    </w:p>
+    <w:p>
+      <w:pPr>
+        <w:rPr>
+          <w:ins w:id="59" w:author="Raphael Salaja" w:date="2022-05-05T22:41:00Z"/>
+        </w:rPr>
+      </w:pPr>
+      <w:ins w:id="60" w:author="Raphael Salaja" w:date="2022-05-05T22:40:00Z">
+        <w:r>
+          <w:t>SAS</w:t>
+        </w:r>
+        <w:r>
+          <w:tab/>
+        </w:r>
+        <w:r>
+          <w:tab/>
+        </w:r>
+        <w:r>
+          <w:tab/>
+        </w:r>
+        <w:r>
+          <w:t>Spectrum Allocation Service</w:t>
+        </w:r>
+      </w:ins>
+    </w:p>
+    <w:p>
+      <w:pPr>
+        <w:spacing w:line="259" w:lineRule="auto"/>
+        <w:jc w:val="left"/>
+        <w:rPr>
+          <w:ins w:id="61" w:author="Raphael Salaja" w:date="2022-05-05T22:41:00Z"/>
+        </w:rPr>
+      </w:pPr>
+      <w:ins w:id="62" w:author="Raphael Salaja" w:date="2022-05-05T22:41:00Z">
+        <w:r>
+          <w:br w:type="page"/>
+        </w:r>
+      </w:ins>
+    </w:p>
+    <w:p>
+      <w:pPr>
+        <w:pStyle w:val="Heading1"/>
+        <w:rPr>
+          <w:ins w:id="63" w:author="Raphael Salaja" w:date="2022-05-05T22:39:00Z"/>
+          <w:rFonts w:asciiTheme="minorHAnsi" w:eastAsiaTheme="minorEastAsia" w:hAnsiTheme="minorHAnsi" w:cstheme="minorBidi"/>
+          <w:bCs/>
+          <w:noProof/>
+          <w:sz w:val="22"/>
+          <w:szCs w:val="22"/>
+        </w:rPr>
+        <w:pPrChange w:id="64" w:author="Raphael Salaja" w:date="2022-05-05T22:39:00Z">
+          <w:pPr>
+            <w:pStyle w:val="TOAHeading"/>
+            <w:tabs>
+              <w:tab w:val="right" w:leader="dot" w:pos="10456"/>
+            </w:tabs>
+          </w:pPr>
+        </w:pPrChange>
+      </w:pPr>
+      <w:ins w:id="65" w:author="Raphael Salaja" w:date="2022-05-05T22:38:00Z">
+        <w:r>
+          <w:lastRenderedPageBreak/>
+          <w:fldChar w:fldCharType="begin"/>
+        </w:r>
+        <w:r>
+          <w:instrText xml:space="preserve"> TOA \h \c "8" \p </w:instrText>
+        </w:r>
+      </w:ins>
+      <w:r>
+        <w:fldChar w:fldCharType="separate"/>
+      </w:r>
+      <w:ins w:id="66" w:author="Raphael Salaja" w:date="2022-05-05T22:39:00Z">
+        <w:r>
+          <w:rPr>
+            <w:noProof/>
+          </w:rPr>
+          <w:t>Glossary</w:t>
+        </w:r>
+      </w:ins>
+    </w:p>
+    <w:p>
+      <w:pPr>
+        <w:pStyle w:val="TableofAuthorities"/>
         <w:tabs>
           <w:tab w:val="right" w:leader="dot" w:pos="10456"/>
         </w:tabs>
-        <w:spacing w:before="240" w:after="240"/>
-        <w:rPr>
-          <w:rFonts w:eastAsiaTheme="minorEastAsia"/>
+        <w:spacing w:before="0"/>
+        <w:rPr>
+          <w:ins w:id="67" w:author="Raphael Salaja" w:date="2022-05-05T22:39:00Z"/>
           <w:noProof/>
-          <w:sz w:val="22"/>
-          <w:szCs w:val="22"/>
-          <w:lang w:eastAsia="en-IE"/>
-        </w:rPr>
-      </w:pPr>
-      <w:hyperlink w:anchor="_Toc102388632" w:history="1">
+        </w:rPr>
+        <w:pPrChange w:id="68" w:author="Raphael Salaja" w:date="2022-05-05T22:41:00Z">
+          <w:pPr>
+            <w:pStyle w:val="TableofAuthorities"/>
+            <w:tabs>
+              <w:tab w:val="right" w:leader="dot" w:pos="10456"/>
+            </w:tabs>
+          </w:pPr>
+        </w:pPrChange>
+      </w:pPr>
+      <w:ins w:id="69" w:author="Raphael Salaja" w:date="2022-05-05T22:39:00Z">
         <w:r>
           <w:rPr>
-            <w:rStyle w:val="Hyperlink"/>
+            <w:b/>
+            <w:bCs/>
             <w:noProof/>
           </w:rPr>
-          <w:t>Figure 7: Analysis of Daily Log Sheets</w:t>
+          <w:t xml:space="preserve">Domain Coordinator </w:t>
         </w:r>
         <w:r>
           <w:rPr>
             <w:noProof/>
-            <w:webHidden/>
+          </w:rPr>
+          <w:t>allows a domain name to keep certain information from appearing in public</w:t>
+        </w:r>
+        <w:r>
+          <w:rPr>
+            <w:noProof/>
           </w:rPr>
           <w:tab/>
+          <w:t>6</w:t>
+        </w:r>
+      </w:ins>
+    </w:p>
+    <w:p>
+      <w:pPr>
+        <w:pStyle w:val="TableofAuthorities"/>
+        <w:tabs>
+          <w:tab w:val="right" w:leader="dot" w:pos="10456"/>
+        </w:tabs>
+        <w:rPr>
+          <w:ins w:id="70" w:author="Raphael Salaja" w:date="2022-05-05T22:39:00Z"/>
+          <w:noProof/>
+        </w:rPr>
+      </w:pPr>
+      <w:ins w:id="71" w:author="Raphael Salaja" w:date="2022-05-05T22:39:00Z">
+        <w:r>
+          <w:rPr>
+            <w:b/>
+            <w:bCs/>
+            <w:noProof/>
+          </w:rPr>
+          <w:t xml:space="preserve">pair programme </w:t>
         </w:r>
         <w:r>
           <w:rPr>
             <w:noProof/>
-            <w:webHidden/>
           </w:rPr>
-          <w:fldChar w:fldCharType="begin"/>
+          <w:t>two developers working together on one computer</w:t>
         </w:r>
         <w:r>
           <w:rPr>
             <w:noProof/>
-            <w:webHidden/>
           </w:rPr>
-          <w:instrText xml:space="preserve"> PAGEREF _Toc102388632 \h </w:instrText>
+          <w:tab/>
+          <w:t>4</w:t>
+        </w:r>
+      </w:ins>
+    </w:p>
+    <w:p>
+      <w:pPr>
+        <w:pStyle w:val="TableofAuthorities"/>
+        <w:tabs>
+          <w:tab w:val="right" w:leader="dot" w:pos="10456"/>
+        </w:tabs>
+        <w:rPr>
+          <w:ins w:id="72" w:author="Raphael Salaja" w:date="2022-05-05T22:39:00Z"/>
+          <w:noProof/>
+        </w:rPr>
+      </w:pPr>
+      <w:ins w:id="73" w:author="Raphael Salaja" w:date="2022-05-05T22:39:00Z">
+        <w:r>
+          <w:rPr>
+            <w:b/>
+            <w:bCs/>
+            <w:noProof/>
+          </w:rPr>
+          <w:t>spike</w:t>
         </w:r>
         <w:r>
           <w:rPr>
             <w:noProof/>
-            <w:webHidden/>
           </w:rPr>
+          <w:t xml:space="preserve"> a story that cannot be estimated until a development team runs an investigation</w:t>
         </w:r>
         <w:r>
           <w:rPr>
             <w:noProof/>
-            <w:webHidden/>
           </w:rPr>
-          <w:fldChar w:fldCharType="separate"/>
-        </w:r>
+          <w:tab/>
+          <w:t>4</w:t>
+        </w:r>
+      </w:ins>
+    </w:p>
+    <w:p>
+      <w:pPr>
+        <w:pStyle w:val="Heading1"/>
+        <w:rPr>
+          <w:ins w:id="74" w:author="Raphael Salaja" w:date="2022-05-05T21:41:00Z"/>
+          <w:b w:val="0"/>
+        </w:rPr>
+        <w:pPrChange w:id="75" w:author="Raphael Salaja" w:date="2022-05-05T22:36:00Z">
+          <w:pPr>
+            <w:spacing w:line="259" w:lineRule="auto"/>
+            <w:jc w:val="left"/>
+          </w:pPr>
+        </w:pPrChange>
+      </w:pPr>
+      <w:ins w:id="76" w:author="Raphael Salaja" w:date="2022-05-05T22:38:00Z">
+        <w:r>
+          <w:fldChar w:fldCharType="end"/>
+        </w:r>
+      </w:ins>
+      <w:del w:id="77" w:author="Raphael Salaja" w:date="2022-05-05T21:29:00Z">
+        <w:r>
+          <w:br w:type="page"/>
+        </w:r>
+      </w:del>
+      <w:ins w:id="78" w:author="Raphael Salaja" w:date="2022-05-05T21:41:00Z">
         <w:r>
           <w:rPr>
-            <w:noProof/>
-            <w:webHidden/>
+            <w:b w:val="0"/>
           </w:rPr>
-          <w:t>13</w:t>
-        </w:r>
-        <w:r>
-          <w:rPr>
-            <w:noProof/>
-            <w:webHidden/>
-          </w:rPr>
-          <w:fldChar w:fldCharType="end"/>
-        </w:r>
-      </w:hyperlink>
-    </w:p>
-    <w:p>
-      <w:pPr>
-        <w:spacing w:line="259" w:lineRule="auto"/>
-        <w:jc w:val="left"/>
-        <w:rPr>
-          <w:rFonts w:ascii="Arial" w:eastAsiaTheme="majorEastAsia" w:hAnsi="Arial" w:cstheme="majorBidi"/>
-          <w:b/>
-          <w:color w:val="000000" w:themeColor="text1"/>
-          <w:szCs w:val="32"/>
-        </w:rPr>
-      </w:pPr>
-      <w:r>
-        <w:rPr>
-          <w:rFonts w:ascii="Arial" w:eastAsiaTheme="majorEastAsia" w:hAnsi="Arial" w:cstheme="majorBidi"/>
-          <w:b/>
-          <w:color w:val="000000" w:themeColor="text1"/>
-          <w:szCs w:val="32"/>
-        </w:rPr>
-        <w:fldChar w:fldCharType="end"/>
-      </w:r>
-      <w:commentRangeEnd w:id="8"/>
-      <w:r>
-        <w:rPr>
-          <w:rStyle w:val="CommentReference"/>
-        </w:rPr>
-        <w:commentReference w:id="8"/>
-      </w:r>
-    </w:p>
-    <w:p>
-      <w:pPr>
-        <w:spacing w:line="259" w:lineRule="auto"/>
-        <w:jc w:val="left"/>
-        <w:rPr>
-          <w:rFonts w:ascii="Arial" w:eastAsiaTheme="majorEastAsia" w:hAnsi="Arial" w:cstheme="majorBidi"/>
-          <w:b/>
-          <w:color w:val="000000" w:themeColor="text1"/>
-          <w:szCs w:val="32"/>
-        </w:rPr>
-      </w:pPr>
-      <w:r>
-        <w:rPr>
-          <w:rFonts w:ascii="Arial" w:eastAsiaTheme="majorEastAsia" w:hAnsi="Arial" w:cstheme="majorBidi"/>
-          <w:b/>
-          <w:color w:val="000000" w:themeColor="text1"/>
-          <w:szCs w:val="32"/>
-        </w:rPr>
-        <w:br w:type="page"/>
-      </w:r>
+          <w:br w:type="page"/>
+        </w:r>
+      </w:ins>
     </w:p>
     <w:p>
       <w:pPr>
         <w:pStyle w:val="Heading1"/>
         <w:rPr>
+          <w:del w:id="79" w:author="Raphael Salaja" w:date="2022-05-05T21:41:00Z"/>
+        </w:rPr>
+        <w:pPrChange w:id="80" w:author="Raphael Salaja" w:date="2022-05-05T21:41:00Z">
+          <w:pPr>
+            <w:spacing w:line="259" w:lineRule="auto"/>
+            <w:jc w:val="left"/>
+          </w:pPr>
+        </w:pPrChange>
+      </w:pPr>
+    </w:p>
+    <w:p>
+      <w:pPr>
+        <w:pStyle w:val="Heading1"/>
+        <w:rPr>
           <w:lang w:val="en-GB"/>
         </w:rPr>
       </w:pPr>
-      <w:bookmarkStart w:id="9" w:name="_Toc102388736"/>
+      <w:bookmarkStart w:id="81" w:name="_Toc102388736"/>
       <w:r>
         <w:rPr>
           <w:lang w:val="en-GB"/>
         </w:rPr>
-        <w:lastRenderedPageBreak/>
         <w:t>Introduction</w:t>
       </w:r>
       <w:bookmarkEnd w:id="1"/>
       <w:bookmarkEnd w:id="2"/>
       <w:bookmarkEnd w:id="3"/>
-      <w:bookmarkEnd w:id="9"/>
+      <w:bookmarkEnd w:id="81"/>
     </w:p>
     <w:p>
       <w:r>
@@ -2685,7 +3298,7 @@
       <w:r>
         <w:t xml:space="preserve">. </w:t>
       </w:r>
-      <w:commentRangeStart w:id="10"/>
+      <w:commentRangeStart w:id="82"/>
       <w:r>
         <w:t xml:space="preserve">I will </w:t>
       </w:r>
@@ -2707,12 +3320,12 @@
       <w:r>
         <w:t xml:space="preserve"> duties</w:t>
       </w:r>
-      <w:commentRangeEnd w:id="10"/>
+      <w:commentRangeEnd w:id="82"/>
       <w:r>
         <w:rPr>
           <w:rStyle w:val="CommentReference"/>
         </w:rPr>
-        <w:commentReference w:id="10"/>
+        <w:commentReference w:id="82"/>
       </w:r>
       <w:r>
         <w:t>,</w:t>
@@ -2737,10 +3350,10 @@
           <w:lang w:val="en-GB"/>
         </w:rPr>
       </w:pPr>
-      <w:bookmarkStart w:id="11" w:name="_Toc94516108"/>
-      <w:bookmarkStart w:id="12" w:name="_Toc102330734"/>
-      <w:bookmarkStart w:id="13" w:name="_Toc102388491"/>
-      <w:bookmarkStart w:id="14" w:name="_Toc102388737"/>
+      <w:bookmarkStart w:id="83" w:name="_Toc94516108"/>
+      <w:bookmarkStart w:id="84" w:name="_Toc102330734"/>
+      <w:bookmarkStart w:id="85" w:name="_Toc102388491"/>
+      <w:bookmarkStart w:id="86" w:name="_Toc102388737"/>
       <w:r>
         <w:rPr>
           <w:lang w:val="en-GB"/>
@@ -2759,11 +3372,11 @@
         </w:rPr>
         <w:t>uties</w:t>
       </w:r>
-      <w:bookmarkStart w:id="15" w:name="_Toc94516109"/>
-      <w:bookmarkEnd w:id="11"/>
-      <w:bookmarkEnd w:id="12"/>
-      <w:bookmarkEnd w:id="13"/>
-      <w:bookmarkEnd w:id="14"/>
+      <w:bookmarkStart w:id="87" w:name="_Toc94516109"/>
+      <w:bookmarkEnd w:id="83"/>
+      <w:bookmarkEnd w:id="84"/>
+      <w:bookmarkEnd w:id="85"/>
+      <w:bookmarkEnd w:id="86"/>
     </w:p>
     <w:p>
       <w:pPr>
@@ -2778,7 +3391,20 @@
         <w:t xml:space="preserve">During my time at Ericsson, I was assigned to a newly formed team under the </w:t>
       </w:r>
       <w:r>
-        <w:t>Citizens Broadband Radio Service (CBRS)</w:t>
+        <w:t>Citizens Broadband Radio Service</w:t>
+      </w:r>
+      <w:ins w:id="88" w:author="Raphael Salaja" w:date="2022-05-05T22:16:00Z">
+        <w:r>
+          <w:t xml:space="preserve"> </w:t>
+        </w:r>
+      </w:ins>
+      <w:del w:id="89" w:author="Raphael Salaja" w:date="2022-05-05T22:16:00Z">
+        <w:r>
+          <w:delText xml:space="preserve"> </w:delText>
+        </w:r>
+      </w:del>
+      <w:r>
+        <w:t>(CBRS)</w:t>
       </w:r>
       <w:r>
         <w:t xml:space="preserve">. This team was known as </w:t>
@@ -2835,35 +3461,179 @@
         <w:t xml:space="preserve">in training and workshops to understand the new tools and product that I and the team would be working on. </w:t>
       </w:r>
       <w:r>
-        <w:t xml:space="preserve">I was also allowed </w:t>
-      </w:r>
-      <w:commentRangeStart w:id="16"/>
-      <w:r>
-        <w:t xml:space="preserve">to join in </w:t>
-      </w:r>
-      <w:commentRangeEnd w:id="16"/>
+        <w:t>I was also allowed</w:t>
+      </w:r>
+      <w:ins w:id="90" w:author="Raphael Salaja" w:date="2022-05-05T22:25:00Z">
+        <w:r>
+          <w:t xml:space="preserve"> to pair programme</w:t>
+        </w:r>
+      </w:ins>
+      <w:ins w:id="91" w:author="Raphael Salaja" w:date="2022-05-05T22:27:00Z">
+        <w:r>
+          <w:fldChar w:fldCharType="begin"/>
+        </w:r>
+        <w:r>
+          <w:instrText xml:space="preserve"> TA \l "</w:instrText>
+        </w:r>
+      </w:ins>
+      <w:ins w:id="92" w:author="Raphael Salaja" w:date="2022-05-05T22:25:00Z">
+        <w:r>
+          <w:rPr>
+            <w:b/>
+            <w:bCs/>
+            <w:rPrChange w:id="93" w:author="Raphael Salaja" w:date="2022-05-05T22:27:00Z">
+              <w:rPr/>
+            </w:rPrChange>
+          </w:rPr>
+          <w:instrText>pair programme</w:instrText>
+        </w:r>
+      </w:ins>
+      <w:ins w:id="94" w:author="Raphael Salaja" w:date="2022-05-05T22:27:00Z">
+        <w:r>
+          <w:rPr>
+            <w:b/>
+            <w:bCs/>
+            <w:rPrChange w:id="95" w:author="Raphael Salaja" w:date="2022-05-05T22:27:00Z">
+              <w:rPr>
+                <w:b/>
+                <w:bCs/>
+              </w:rPr>
+            </w:rPrChange>
+          </w:rPr>
+          <w:instrText xml:space="preserve"> </w:instrText>
+        </w:r>
+        <w:r>
+          <w:rPr>
+            <w:rPrChange w:id="96" w:author="Raphael Salaja" w:date="2022-05-05T22:27:00Z">
+              <w:rPr>
+                <w:b/>
+                <w:bCs/>
+              </w:rPr>
+            </w:rPrChange>
+          </w:rPr>
+          <w:instrText>two developers working together on one computer</w:instrText>
+        </w:r>
+        <w:r>
+          <w:instrText xml:space="preserve">" \s "pair programme" \c 8 </w:instrText>
+        </w:r>
+        <w:r>
+          <w:fldChar w:fldCharType="end"/>
+        </w:r>
+      </w:ins>
+      <w:del w:id="97" w:author="Raphael Salaja" w:date="2022-05-05T22:21:00Z">
+        <w:r>
+          <w:delText xml:space="preserve"> </w:delText>
+        </w:r>
+      </w:del>
+      <w:commentRangeStart w:id="98"/>
+      <w:del w:id="99" w:author="Raphael Salaja" w:date="2022-05-05T21:30:00Z">
+        <w:r>
+          <w:delText>to join in</w:delText>
+        </w:r>
+      </w:del>
+      <w:r>
+        <w:t xml:space="preserve"> </w:t>
+      </w:r>
+      <w:commentRangeEnd w:id="98"/>
       <w:r>
         <w:rPr>
           <w:rStyle w:val="CommentReference"/>
         </w:rPr>
-        <w:commentReference w:id="16"/>
-      </w:r>
-      <w:r>
-        <w:t xml:space="preserve">with the senior and junior engineers to monitor the work that they were doing, so that I would be able to view the </w:t>
+        <w:commentReference w:id="98"/>
+      </w:r>
+      <w:ins w:id="100" w:author="Raphael Salaja" w:date="2022-05-05T21:30:00Z">
+        <w:r>
+          <w:t>w</w:t>
+        </w:r>
+      </w:ins>
+      <w:del w:id="101" w:author="Raphael Salaja" w:date="2022-05-05T21:29:00Z">
+        <w:r>
+          <w:delText>w</w:delText>
+        </w:r>
+      </w:del>
+      <w:r>
+        <w:t xml:space="preserve">ith the senior and junior engineers to monitor the work that they were doing, so that I would be able to view the </w:t>
       </w:r>
       <w:r>
         <w:t xml:space="preserve">work being done in real time. One example of this was a </w:t>
       </w:r>
-      <w:commentRangeStart w:id="17"/>
-      <w:r>
-        <w:t xml:space="preserve">spike </w:t>
-      </w:r>
-      <w:commentRangeEnd w:id="17"/>
+      <w:commentRangeStart w:id="102"/>
+      <w:r>
+        <w:t>spike</w:t>
+      </w:r>
+      <w:ins w:id="103" w:author="Raphael Salaja" w:date="2022-05-05T22:29:00Z">
+        <w:r>
+          <w:fldChar w:fldCharType="begin"/>
+        </w:r>
+        <w:r>
+          <w:instrText xml:space="preserve"> TA \l "</w:instrText>
+        </w:r>
+      </w:ins>
+      <w:ins w:id="104" w:author="Raphael Salaja" w:date="2022-05-05T22:28:00Z">
+        <w:r>
+          <w:rPr>
+            <w:b/>
+            <w:bCs/>
+            <w:rPrChange w:id="105" w:author="Raphael Salaja" w:date="2022-05-05T22:29:00Z">
+              <w:rPr/>
+            </w:rPrChange>
+          </w:rPr>
+          <w:instrText>spike</w:instrText>
+        </w:r>
+        <w:r>
+          <w:rPr>
+            <w:rPrChange w:id="106" w:author="Raphael Salaja" w:date="2022-05-05T22:29:00Z">
+              <w:rPr/>
+            </w:rPrChange>
+          </w:rPr>
+          <w:instrText xml:space="preserve"> </w:instrText>
+        </w:r>
+        <w:r>
+          <w:rPr>
+            <w:rPrChange w:id="107" w:author="Raphael Salaja" w:date="2022-05-05T22:29:00Z">
+              <w:rPr/>
+            </w:rPrChange>
+          </w:rPr>
+          <w:instrText>a story that cannot be estimated until a development team runs a</w:instrText>
+        </w:r>
+      </w:ins>
+      <w:ins w:id="108" w:author="Raphael Salaja" w:date="2022-05-05T22:29:00Z">
+        <w:r>
+          <w:rPr>
+            <w:rPrChange w:id="109" w:author="Raphael Salaja" w:date="2022-05-05T22:29:00Z">
+              <w:rPr/>
+            </w:rPrChange>
+          </w:rPr>
+          <w:instrText>n</w:instrText>
+        </w:r>
+      </w:ins>
+      <w:ins w:id="110" w:author="Raphael Salaja" w:date="2022-05-05T22:28:00Z">
+        <w:r>
+          <w:rPr>
+            <w:rPrChange w:id="111" w:author="Raphael Salaja" w:date="2022-05-05T22:29:00Z">
+              <w:rPr/>
+            </w:rPrChange>
+          </w:rPr>
+          <w:instrText xml:space="preserve"> investigation</w:instrText>
+        </w:r>
+      </w:ins>
+      <w:ins w:id="112" w:author="Raphael Salaja" w:date="2022-05-05T22:29:00Z">
+        <w:r>
+          <w:instrText xml:space="preserve">" \s "spike" \c 8 </w:instrText>
+        </w:r>
+        <w:r>
+          <w:fldChar w:fldCharType="end"/>
+        </w:r>
+      </w:ins>
+      <w:r>
+        <w:t xml:space="preserve"> </w:t>
+      </w:r>
+      <w:commentRangeEnd w:id="102"/>
       <w:r>
         <w:rPr>
           <w:rStyle w:val="CommentReference"/>
         </w:rPr>
-        <w:commentReference w:id="17"/>
+        <w:commentReference w:id="102"/>
       </w:r>
       <w:r>
         <w:t>which consisted of setting up web proxy</w:t>
@@ -3018,7 +3788,7 @@
                     </pic:cNvPicPr>
                   </pic:nvPicPr>
                   <pic:blipFill rotWithShape="1">
-                    <a:blip r:embed="rId17" cstate="print">
+                    <a:blip r:embed="rId16" cstate="print">
                       <a:extLst>
                         <a:ext uri="{28A0092B-C50C-407E-A947-70E740481C1C}">
                           <a14:useLocalDpi xmlns:a14="http://schemas.microsoft.com/office/drawing/2010/main" val="0"/>
@@ -3060,9 +3830,9 @@
           <w:lang w:val="en-GB"/>
         </w:rPr>
       </w:pPr>
-      <w:bookmarkStart w:id="18" w:name="_Ref102387654"/>
-      <w:bookmarkStart w:id="19" w:name="_Toc102388454"/>
-      <w:bookmarkStart w:id="20" w:name="_Toc102388626"/>
+      <w:bookmarkStart w:id="113" w:name="_Ref102387654"/>
+      <w:bookmarkStart w:id="114" w:name="_Toc102388454"/>
+      <w:bookmarkStart w:id="115" w:name="_Toc102388626"/>
       <w:r>
         <w:t xml:space="preserve">Figure </w:t>
       </w:r>
@@ -3087,7 +3857,7 @@
         </w:rPr>
         <w:fldChar w:fldCharType="end"/>
       </w:r>
-      <w:bookmarkEnd w:id="18"/>
+      <w:bookmarkEnd w:id="113"/>
       <w:r>
         <w:t xml:space="preserve">: Ericsson Test </w:t>
       </w:r>
@@ -3097,8 +3867,8 @@
       <w:r>
         <w:t xml:space="preserve"> Page</w:t>
       </w:r>
-      <w:bookmarkEnd w:id="19"/>
-      <w:bookmarkEnd w:id="20"/>
+      <w:bookmarkEnd w:id="114"/>
+      <w:bookmarkEnd w:id="115"/>
     </w:p>
     <w:p>
       <w:pPr>
@@ -3143,19 +3913,27 @@
         </w:rPr>
         <w:t xml:space="preserve">helped my team </w:t>
       </w:r>
-      <w:commentRangeStart w:id="21"/>
+      <w:commentRangeStart w:id="116"/>
+      <w:commentRangeStart w:id="117"/>
       <w:r>
         <w:rPr>
           <w:lang w:val="en-GB"/>
         </w:rPr>
         <w:t xml:space="preserve">member </w:t>
       </w:r>
-      <w:commentRangeEnd w:id="21"/>
+      <w:commentRangeEnd w:id="116"/>
       <w:r>
         <w:rPr>
           <w:rStyle w:val="CommentReference"/>
         </w:rPr>
-        <w:commentReference w:id="21"/>
+        <w:commentReference w:id="116"/>
+      </w:r>
+      <w:commentRangeEnd w:id="117"/>
+      <w:r>
+        <w:rPr>
+          <w:rStyle w:val="CommentReference"/>
+        </w:rPr>
+        <w:commentReference w:id="117"/>
       </w:r>
       <w:r>
         <w:rPr>
@@ -3169,19 +3947,19 @@
         </w:rPr>
         <w:t xml:space="preserve">task for a </w:t>
       </w:r>
-      <w:commentRangeStart w:id="22"/>
+      <w:commentRangeStart w:id="118"/>
       <w:r>
         <w:rPr>
           <w:lang w:val="en-GB"/>
         </w:rPr>
         <w:t xml:space="preserve">sprint </w:t>
       </w:r>
-      <w:commentRangeEnd w:id="22"/>
+      <w:commentRangeEnd w:id="118"/>
       <w:r>
         <w:rPr>
           <w:rStyle w:val="CommentReference"/>
         </w:rPr>
-        <w:commentReference w:id="22"/>
+        <w:commentReference w:id="118"/>
       </w:r>
       <w:r>
         <w:rPr>
@@ -3262,19 +4040,27 @@
         </w:rPr>
         <w:t xml:space="preserve">tool and see the inner workings of the backend. It gave me a greater understanding of the product that the team was </w:t>
       </w:r>
-      <w:commentRangeStart w:id="23"/>
+      <w:commentRangeStart w:id="119"/>
+      <w:commentRangeStart w:id="120"/>
       <w:r>
         <w:rPr>
           <w:lang w:val="en-GB"/>
         </w:rPr>
         <w:t xml:space="preserve">working </w:t>
       </w:r>
-      <w:commentRangeEnd w:id="23"/>
+      <w:commentRangeEnd w:id="119"/>
       <w:r>
         <w:rPr>
           <w:rStyle w:val="CommentReference"/>
         </w:rPr>
-        <w:commentReference w:id="23"/>
+        <w:commentReference w:id="119"/>
+      </w:r>
+      <w:commentRangeEnd w:id="120"/>
+      <w:r>
+        <w:rPr>
+          <w:rStyle w:val="CommentReference"/>
+        </w:rPr>
+        <w:commentReference w:id="120"/>
       </w:r>
       <w:r>
         <w:rPr>
@@ -3300,9 +4086,9 @@
       <w:pPr>
         <w:pStyle w:val="Heading1"/>
       </w:pPr>
-      <w:bookmarkStart w:id="24" w:name="_Toc102330735"/>
-      <w:bookmarkStart w:id="25" w:name="_Toc102388492"/>
-      <w:bookmarkStart w:id="26" w:name="_Toc102388738"/>
+      <w:bookmarkStart w:id="121" w:name="_Toc102330735"/>
+      <w:bookmarkStart w:id="122" w:name="_Toc102388492"/>
+      <w:bookmarkStart w:id="123" w:name="_Toc102388738"/>
       <w:r>
         <w:lastRenderedPageBreak/>
         <w:t xml:space="preserve">Technical </w:t>
@@ -3313,10 +4099,10 @@
       <w:r>
         <w:t>chievements</w:t>
       </w:r>
-      <w:bookmarkEnd w:id="15"/>
-      <w:bookmarkEnd w:id="24"/>
-      <w:bookmarkEnd w:id="25"/>
-      <w:bookmarkEnd w:id="26"/>
+      <w:bookmarkEnd w:id="87"/>
+      <w:bookmarkEnd w:id="121"/>
+      <w:bookmarkEnd w:id="122"/>
+      <w:bookmarkEnd w:id="123"/>
       <w:r>
         <w:t xml:space="preserve"> </w:t>
       </w:r>
@@ -3344,7 +4130,96 @@
         <w:t xml:space="preserve">regarding the getting and storing of meta information in the </w:t>
       </w:r>
       <w:r>
-        <w:t xml:space="preserve">Domain Coordinator </w:t>
+        <w:t>Domain Coordinator</w:t>
+      </w:r>
+      <w:ins w:id="124" w:author="Raphael Salaja" w:date="2022-05-05T22:31:00Z">
+        <w:r>
+          <w:fldChar w:fldCharType="begin"/>
+        </w:r>
+        <w:r>
+          <w:instrText xml:space="preserve"> TA \l "</w:instrText>
+        </w:r>
+      </w:ins>
+      <w:r>
+        <w:rPr>
+          <w:b/>
+          <w:bCs/>
+          <w:rPrChange w:id="125" w:author="Raphael Salaja" w:date="2022-05-05T22:31:00Z">
+            <w:rPr/>
+          </w:rPrChange>
+        </w:rPr>
+        <w:instrText>Domain Coordinator</w:instrText>
+      </w:r>
+      <w:ins w:id="126" w:author="Raphael Salaja" w:date="2022-05-05T22:31:00Z">
+        <w:r>
+          <w:rPr>
+            <w:b/>
+            <w:bCs/>
+            <w:rPrChange w:id="127" w:author="Raphael Salaja" w:date="2022-05-05T22:31:00Z">
+              <w:rPr>
+                <w:b/>
+                <w:bCs/>
+              </w:rPr>
+            </w:rPrChange>
+          </w:rPr>
+          <w:instrText xml:space="preserve"> </w:instrText>
+        </w:r>
+        <w:r>
+          <w:rPr>
+            <w:rPrChange w:id="128" w:author="Raphael Salaja" w:date="2022-05-05T22:31:00Z">
+              <w:rPr>
+                <w:b/>
+                <w:bCs/>
+              </w:rPr>
+            </w:rPrChange>
+          </w:rPr>
+          <w:instrText>allow</w:instrText>
+        </w:r>
+      </w:ins>
+      <w:ins w:id="129" w:author="Raphael Salaja" w:date="2022-05-05T22:39:00Z">
+        <w:r>
+          <w:instrText>s</w:instrText>
+        </w:r>
+      </w:ins>
+      <w:ins w:id="130" w:author="Raphael Salaja" w:date="2022-05-05T22:31:00Z">
+        <w:r>
+          <w:rPr>
+            <w:rPrChange w:id="131" w:author="Raphael Salaja" w:date="2022-05-05T22:31:00Z">
+              <w:rPr>
+                <w:b/>
+                <w:bCs/>
+              </w:rPr>
+            </w:rPrChange>
+          </w:rPr>
+          <w:instrText xml:space="preserve"> a domain name to keep certain </w:instrText>
+        </w:r>
+      </w:ins>
+      <w:ins w:id="132" w:author="Raphael Salaja" w:date="2022-05-05T22:39:00Z">
+        <w:r>
+          <w:instrText xml:space="preserve">information </w:instrText>
+        </w:r>
+      </w:ins>
+      <w:ins w:id="133" w:author="Raphael Salaja" w:date="2022-05-05T22:31:00Z">
+        <w:r>
+          <w:rPr>
+            <w:rPrChange w:id="134" w:author="Raphael Salaja" w:date="2022-05-05T22:31:00Z">
+              <w:rPr>
+                <w:b/>
+                <w:bCs/>
+              </w:rPr>
+            </w:rPrChange>
+          </w:rPr>
+          <w:instrText>from appearing in public</w:instrText>
+        </w:r>
+        <w:r>
+          <w:instrText xml:space="preserve">" \s "Domain Coordinator" \c 8 </w:instrText>
+        </w:r>
+        <w:r>
+          <w:fldChar w:fldCharType="end"/>
+        </w:r>
+      </w:ins>
+      <w:r>
+        <w:t xml:space="preserve"> </w:t>
       </w:r>
       <w:r>
         <w:t>(DC).</w:t>
@@ -3509,7 +4384,7 @@
                     </pic:cNvPicPr>
                   </pic:nvPicPr>
                   <pic:blipFill rotWithShape="1">
-                    <a:blip r:embed="rId18">
+                    <a:blip r:embed="rId17">
                       <a:extLst>
                         <a:ext uri="{28A0092B-C50C-407E-A947-70E740481C1C}">
                           <a14:useLocalDpi xmlns:a14="http://schemas.microsoft.com/office/drawing/2010/main" val="0"/>
@@ -3552,9 +4427,9 @@
           <w:lang w:val="en-GB"/>
         </w:rPr>
       </w:pPr>
-      <w:bookmarkStart w:id="27" w:name="_Ref102387889"/>
-      <w:bookmarkStart w:id="28" w:name="_Toc102388455"/>
-      <w:bookmarkStart w:id="29" w:name="_Toc102388627"/>
+      <w:bookmarkStart w:id="135" w:name="_Ref102387889"/>
+      <w:bookmarkStart w:id="136" w:name="_Toc102388455"/>
+      <w:bookmarkStart w:id="137" w:name="_Toc102388627"/>
       <w:r>
         <w:rPr>
           <w:rStyle w:val="Strong"/>
@@ -3604,7 +4479,7 @@
         </w:rPr>
         <w:fldChar w:fldCharType="end"/>
       </w:r>
-      <w:bookmarkEnd w:id="27"/>
+      <w:bookmarkEnd w:id="135"/>
       <w:r>
         <w:rPr>
           <w:rStyle w:val="Strong"/>
@@ -3622,8 +4497,8 @@
       <w:r>
         <w:t>he Architecture of CBRS</w:t>
       </w:r>
-      <w:bookmarkEnd w:id="28"/>
-      <w:bookmarkEnd w:id="29"/>
+      <w:bookmarkEnd w:id="136"/>
+      <w:bookmarkEnd w:id="137"/>
     </w:p>
     <w:p>
       <w:pPr>
@@ -3664,22 +4539,29 @@
         <w:t xml:space="preserve">. </w:t>
       </w:r>
       <w:r>
-        <w:t>The architecture of the Ericsson CBRS Domain Coordinator is based on the Ericsson Network Manager (</w:t>
-      </w:r>
-      <w:commentRangeStart w:id="30"/>
+        <w:t xml:space="preserve">The architecture of the Ericsson CBRS Domain Coordinator is based on the </w:t>
+      </w:r>
+      <w:del w:id="138" w:author="Raphael Salaja" w:date="2022-05-05T21:40:00Z">
+        <w:r>
+          <w:delText>Ericsson Network Manager (</w:delText>
+        </w:r>
+      </w:del>
+      <w:commentRangeStart w:id="139"/>
       <w:r>
         <w:t>ENM</w:t>
       </w:r>
-      <w:commentRangeEnd w:id="30"/>
+      <w:commentRangeEnd w:id="139"/>
       <w:r>
         <w:rPr>
           <w:rStyle w:val="CommentReference"/>
         </w:rPr>
-        <w:commentReference w:id="30"/>
-      </w:r>
-      <w:r>
-        <w:t>)</w:t>
-      </w:r>
+        <w:commentReference w:id="139"/>
+      </w:r>
+      <w:del w:id="140" w:author="Raphael Salaja" w:date="2022-05-05T21:40:00Z">
+        <w:r>
+          <w:delText>)</w:delText>
+        </w:r>
+      </w:del>
       <w:r>
         <w:t xml:space="preserve">. </w:t>
       </w:r>
@@ -3709,22 +4591,29 @@
       <w:r>
         <w:t xml:space="preserve">was formed from a larger task which involves getting information on which </w:t>
       </w:r>
-      <w:r>
-        <w:t xml:space="preserve">Domain </w:t>
-      </w:r>
-      <w:commentRangeStart w:id="31"/>
-      <w:r>
-        <w:t>Coordinator</w:t>
-      </w:r>
+      <w:del w:id="141" w:author="Raphael Salaja" w:date="2022-05-05T21:40:00Z">
+        <w:r>
+          <w:delText xml:space="preserve">Domain </w:delText>
+        </w:r>
+        <w:commentRangeStart w:id="142"/>
+        <w:r>
+          <w:delText>Coordinator</w:delText>
+        </w:r>
+      </w:del>
+      <w:ins w:id="143" w:author="Raphael Salaja" w:date="2022-05-05T21:40:00Z">
+        <w:r>
+          <w:t>DC</w:t>
+        </w:r>
+      </w:ins>
       <w:r>
         <w:t xml:space="preserve"> </w:t>
       </w:r>
-      <w:commentRangeEnd w:id="31"/>
+      <w:commentRangeEnd w:id="142"/>
       <w:r>
         <w:rPr>
           <w:rStyle w:val="CommentReference"/>
         </w:rPr>
-        <w:commentReference w:id="31"/>
+        <w:commentReference w:id="142"/>
       </w:r>
       <w:r>
         <w:t xml:space="preserve">is running. </w:t>
@@ -3759,392 +4648,428 @@
       <w:r>
         <w:t xml:space="preserve">either </w:t>
       </w:r>
-      <w:commentRangeStart w:id="32"/>
+      <w:commentRangeStart w:id="144"/>
+      <w:commentRangeStart w:id="145"/>
       <w:r>
         <w:t xml:space="preserve">Kubernetes, Helm, and or Bash scripts </w:t>
       </w:r>
-      <w:commentRangeEnd w:id="32"/>
+      <w:commentRangeEnd w:id="144"/>
       <w:r>
         <w:rPr>
           <w:rStyle w:val="CommentReference"/>
         </w:rPr>
-        <w:commentReference w:id="32"/>
+        <w:commentReference w:id="144"/>
+      </w:r>
+      <w:commentRangeEnd w:id="145"/>
+      <w:r>
+        <w:rPr>
+          <w:rStyle w:val="CommentReference"/>
+        </w:rPr>
+        <w:commentReference w:id="145"/>
       </w:r>
       <w:r>
         <w:t xml:space="preserve">and then we needed to store this information into an environmental variable which </w:t>
       </w:r>
-      <w:commentRangeStart w:id="33"/>
+      <w:commentRangeStart w:id="146"/>
       <w:r>
         <w:t xml:space="preserve">could </w:t>
       </w:r>
-      <w:commentRangeEnd w:id="33"/>
+      <w:commentRangeEnd w:id="146"/>
       <w:r>
         <w:rPr>
           <w:rStyle w:val="CommentReference"/>
         </w:rPr>
-        <w:commentReference w:id="33"/>
-      </w:r>
-      <w:r>
-        <w:t xml:space="preserve">then be </w:t>
-      </w:r>
-      <w:commentRangeStart w:id="34"/>
-      <w:r>
-        <w:t xml:space="preserve">later </w:t>
-      </w:r>
-      <w:commentRangeEnd w:id="34"/>
+        <w:commentReference w:id="146"/>
+      </w:r>
+      <w:del w:id="147" w:author="Raphael Salaja" w:date="2022-05-05T21:39:00Z">
+        <w:r>
+          <w:delText>then</w:delText>
+        </w:r>
+      </w:del>
+      <w:r>
+        <w:t xml:space="preserve"> </w:t>
+      </w:r>
+      <w:del w:id="148" w:author="Raphael Salaja" w:date="2022-05-05T21:39:00Z">
+        <w:r>
+          <w:delText xml:space="preserve">be </w:delText>
+        </w:r>
+        <w:commentRangeStart w:id="149"/>
+        <w:r>
+          <w:delText xml:space="preserve">later </w:delText>
+        </w:r>
+        <w:commentRangeEnd w:id="149"/>
+        <w:r>
+          <w:rPr>
+            <w:rStyle w:val="CommentReference"/>
+          </w:rPr>
+          <w:commentReference w:id="149"/>
+        </w:r>
+      </w:del>
+      <w:r>
+        <w:t xml:space="preserve">called </w:t>
+      </w:r>
+      <w:ins w:id="150" w:author="Raphael Salaja" w:date="2022-05-05T21:39:00Z">
+        <w:r>
+          <w:t xml:space="preserve">in </w:t>
+        </w:r>
+      </w:ins>
+      <w:r>
+        <w:t xml:space="preserve">the </w:t>
+      </w:r>
+      <w:commentRangeStart w:id="151"/>
+      <w:r>
+        <w:t xml:space="preserve">Command Line Interface </w:t>
+      </w:r>
+      <w:commentRangeEnd w:id="151"/>
       <w:r>
         <w:rPr>
           <w:rStyle w:val="CommentReference"/>
         </w:rPr>
-        <w:commentReference w:id="34"/>
-      </w:r>
-      <w:r>
-        <w:t xml:space="preserve">called the </w:t>
-      </w:r>
-      <w:commentRangeStart w:id="35"/>
-      <w:r>
-        <w:t xml:space="preserve">Command Line Interface </w:t>
-      </w:r>
-      <w:commentRangeEnd w:id="35"/>
+        <w:commentReference w:id="151"/>
+      </w:r>
+      <w:r>
+        <w:t>(CLI).</w:t>
+      </w:r>
+      <w:r>
+        <w:t xml:space="preserve"> </w:t>
+      </w:r>
+      <w:r>
+        <w:t xml:space="preserve">This meant that we needed to make a new </w:t>
+      </w:r>
+      <w:r>
+        <w:t xml:space="preserve">CBRS CLI command </w:t>
+      </w:r>
+      <w:r>
+        <w:t xml:space="preserve">which </w:t>
+      </w:r>
+      <w:r>
+        <w:t>would be</w:t>
+      </w:r>
+      <w:r>
+        <w:t xml:space="preserve"> added to get this information from the DC by using an already existing DCM REST interface </w:t>
+      </w:r>
+      <w:r>
+        <w:t>that</w:t>
+      </w:r>
+      <w:r>
+        <w:t xml:space="preserve"> calls the</w:t>
+      </w:r>
+      <w:r>
+        <w:t xml:space="preserve"> </w:t>
+      </w:r>
+      <w:r>
+        <w:t xml:space="preserve">DC REST interface. </w:t>
+      </w:r>
+      <w:r>
+        <w:t xml:space="preserve">  </w:t>
+      </w:r>
+      <w:r>
+        <w:t xml:space="preserve">This information </w:t>
+      </w:r>
+      <w:r>
+        <w:t>would then</w:t>
+      </w:r>
+      <w:r>
+        <w:t xml:space="preserve"> be displayed to the user</w:t>
+      </w:r>
+      <w:r>
+        <w:t xml:space="preserve"> in a digestible and understandable form</w:t>
+      </w:r>
+      <w:r>
+        <w:t>.</w:t>
+      </w:r>
+    </w:p>
+    <w:p>
+      <w:r>
+        <w:t>This was needed because if the customer runs into a problem the customer can run this command, which will return all the information related to the DC. With this information we can then check for errors in compatibility, missing elements, outdated product versions, etc.</w:t>
+      </w:r>
+    </w:p>
+    <w:p>
+      <w:r>
+        <w:t>There are s</w:t>
+      </w:r>
+      <w:r>
+        <w:t>everal</w:t>
+      </w:r>
+      <w:r>
+        <w:t xml:space="preserve"> ways we could have implemented this. We</w:t>
+      </w:r>
+      <w:r>
+        <w:t xml:space="preserve"> can use Helm commands, Kubernetes commands, </w:t>
+      </w:r>
+      <w:commentRangeStart w:id="152"/>
+      <w:del w:id="153" w:author="Raphael Salaja" w:date="2022-05-05T21:39:00Z">
+        <w:r>
+          <w:delText xml:space="preserve">Script </w:delText>
+        </w:r>
+      </w:del>
+      <w:commentRangeEnd w:id="152"/>
+      <w:ins w:id="154" w:author="Raphael Salaja" w:date="2022-05-05T21:39:00Z">
+        <w:r>
+          <w:t>or a script</w:t>
+        </w:r>
+        <w:r>
+          <w:t xml:space="preserve"> </w:t>
+        </w:r>
+      </w:ins>
       <w:r>
         <w:rPr>
           <w:rStyle w:val="CommentReference"/>
         </w:rPr>
-        <w:commentReference w:id="35"/>
-      </w:r>
-      <w:r>
-        <w:t>(CLI).</w:t>
+        <w:commentReference w:id="152"/>
+      </w:r>
+      <w:r>
+        <w:t xml:space="preserve">that passes it as a system </w:t>
+      </w:r>
+      <w:r>
+        <w:t>property</w:t>
+      </w:r>
+      <w:r>
+        <w:t>. W</w:t>
+      </w:r>
+      <w:r>
+        <w:t>e</w:t>
       </w:r>
       <w:r>
         <w:t xml:space="preserve"> </w:t>
       </w:r>
       <w:r>
-        <w:t xml:space="preserve">This meant that we needed to make a new </w:t>
-      </w:r>
-      <w:r>
-        <w:t xml:space="preserve">CBRS CLI command </w:t>
-      </w:r>
-      <w:r>
-        <w:t xml:space="preserve">which </w:t>
-      </w:r>
-      <w:r>
-        <w:t>would be</w:t>
-      </w:r>
-      <w:r>
-        <w:t xml:space="preserve"> added to get this information from the DC by using an already existing DCM REST interface </w:t>
+        <w:t>c</w:t>
+      </w:r>
+      <w:r>
+        <w:t xml:space="preserve">ould </w:t>
+      </w:r>
+      <w:r>
+        <w:t xml:space="preserve">also </w:t>
+      </w:r>
+      <w:r>
+        <w:t>store them in</w:t>
+      </w:r>
+      <w:r>
+        <w:t xml:space="preserve"> an</w:t>
+      </w:r>
+      <w:r>
+        <w:t xml:space="preserve"> </w:t>
+      </w:r>
+      <w:r>
+        <w:t>environmental</w:t>
+      </w:r>
+      <w:r>
+        <w:t xml:space="preserve"> or </w:t>
+      </w:r>
+      <w:r>
+        <w:t>system variables</w:t>
+      </w:r>
+      <w:r>
+        <w:t xml:space="preserve">. Another way could have been to store them in a </w:t>
+      </w:r>
+      <w:r>
+        <w:t>static file.</w:t>
+      </w:r>
+      <w:r>
+        <w:t xml:space="preserve"> </w:t>
+      </w:r>
+      <w:r>
+        <w:t>A key requirement was that a</w:t>
+      </w:r>
+      <w:r>
+        <w:t xml:space="preserve">ll meta-information stories </w:t>
+      </w:r>
+      <w:r>
+        <w:t>would</w:t>
+      </w:r>
+      <w:r>
+        <w:t xml:space="preserve"> have to work for all three types of deployment. ENM and </w:t>
+      </w:r>
+      <w:r>
+        <w:t xml:space="preserve">the </w:t>
+      </w:r>
+      <w:r>
+        <w:t xml:space="preserve">Cloud </w:t>
+      </w:r>
+      <w:r>
+        <w:t xml:space="preserve">would </w:t>
+      </w:r>
+      <w:r>
+        <w:t>take</w:t>
+      </w:r>
+      <w:r>
+        <w:t xml:space="preserve"> </w:t>
+      </w:r>
+      <w:r>
+        <w:t xml:space="preserve">priority. </w:t>
+      </w:r>
+      <w:r>
+        <w:t>A f</w:t>
+      </w:r>
+      <w:r>
+        <w:t xml:space="preserve">allback may be considered </w:t>
+      </w:r>
+      <w:r>
+        <w:t>later</w:t>
+      </w:r>
+      <w:r>
+        <w:t>.</w:t>
+      </w:r>
+      <w:r>
+        <w:t xml:space="preserve"> </w:t>
+      </w:r>
+      <w:r>
+        <w:t xml:space="preserve">Some of this information will be used </w:t>
+      </w:r>
+      <w:r>
+        <w:t>internally and</w:t>
+      </w:r>
+      <w:r>
+        <w:t xml:space="preserve"> some reported to the user.</w:t>
+      </w:r>
+      <w:r>
+        <w:t xml:space="preserve"> For </w:t>
+      </w:r>
+      <w:r>
+        <w:t>example,</w:t>
+      </w:r>
+      <w:r>
+        <w:t xml:space="preserve"> the</w:t>
+      </w:r>
+      <w:r>
+        <w:t xml:space="preserve"> </w:t>
+      </w:r>
+      <w:r>
+        <w:t>a</w:t>
+      </w:r>
+      <w:r>
+        <w:t xml:space="preserve">vailability </w:t>
+      </w:r>
+      <w:r>
+        <w:t>z</w:t>
+      </w:r>
+      <w:r>
+        <w:t xml:space="preserve">ones probably </w:t>
+      </w:r>
+      <w:r>
+        <w:t>would</w:t>
+      </w:r>
+      <w:r>
+        <w:t xml:space="preserve"> not be</w:t>
+      </w:r>
+      <w:r>
+        <w:t xml:space="preserve"> </w:t>
+      </w:r>
+      <w:r>
+        <w:t>exposed.</w:t>
+      </w:r>
+      <w:r>
+        <w:t xml:space="preserve"> </w:t>
+      </w:r>
+      <w:r>
+        <w:t xml:space="preserve">This information can be queried at </w:t>
+      </w:r>
+      <w:r>
+        <w:t>start up and installation time and we had to</w:t>
+      </w:r>
+      <w:r>
+        <w:t xml:space="preserve"> keep in mind that this information </w:t>
+      </w:r>
+      <w:r>
+        <w:t xml:space="preserve">should not </w:t>
+      </w:r>
+      <w:r>
+        <w:t>change without the system being</w:t>
+      </w:r>
+      <w:r>
+        <w:t xml:space="preserve"> </w:t>
+      </w:r>
+      <w:r>
+        <w:t>redeployed.</w:t>
+      </w:r>
+    </w:p>
+    <w:p>
+      <w:r>
+        <w:t xml:space="preserve">After multiple meetings with my teammates the course of action was </w:t>
+      </w:r>
+      <w:r>
+        <w:t>to store</w:t>
+      </w:r>
+      <w:r>
+        <w:t xml:space="preserve"> </w:t>
+      </w:r>
+      <w:r>
+        <w:t>the meta-information in environmental variable</w:t>
+      </w:r>
+      <w:r>
+        <w:t xml:space="preserve">, then </w:t>
+      </w:r>
+      <w:r>
+        <w:t xml:space="preserve">on the cloud we </w:t>
+      </w:r>
+      <w:r>
+        <w:t xml:space="preserve">would </w:t>
+      </w:r>
+      <w:r>
+        <w:t xml:space="preserve">pass </w:t>
+      </w:r>
+      <w:r>
+        <w:t xml:space="preserve">the information </w:t>
+      </w:r>
+      <w:r>
+        <w:t xml:space="preserve">to a pod if </w:t>
+      </w:r>
+      <w:r>
+        <w:t>the Kubernetes</w:t>
+      </w:r>
+      <w:r>
+        <w:t xml:space="preserve"> </w:t>
+      </w:r>
+      <w:r>
+        <w:t>environmental</w:t>
+      </w:r>
+      <w:r>
+        <w:t xml:space="preserve"> variable</w:t>
+      </w:r>
+      <w:r>
+        <w:t xml:space="preserve"> was required</w:t>
+      </w:r>
+      <w:r>
+        <w:t xml:space="preserve"> in the </w:t>
+      </w:r>
+      <w:r>
+        <w:t xml:space="preserve">other </w:t>
+      </w:r>
+      <w:r>
+        <w:t>deployments</w:t>
+      </w:r>
+      <w:r>
+        <w:t>.</w:t>
+      </w:r>
+      <w:r>
+        <w:t xml:space="preserve"> </w:t>
+      </w:r>
+      <w:r>
+        <w:t xml:space="preserve">We can use </w:t>
+      </w:r>
+      <w:r>
+        <w:t>jobs</w:t>
+      </w:r>
+      <w:r>
+        <w:t>-conf or standalone conf files to get the environmental variable where we can write bash in these files to help with logic, and then we can</w:t>
+      </w:r>
+      <w:r>
+        <w:t xml:space="preserve"> </w:t>
+      </w:r>
+      <w:r>
+        <w:t xml:space="preserve">set them as </w:t>
+      </w:r>
+      <w:r>
+        <w:t>a s</w:t>
+      </w:r>
+      <w:r>
+        <w:t xml:space="preserve">ystem variable </w:t>
       </w:r>
       <w:r>
         <w:t>that</w:t>
       </w:r>
       <w:r>
-        <w:t xml:space="preserve"> calls the</w:t>
-      </w:r>
-      <w:r>
-        <w:t xml:space="preserve"> </w:t>
-      </w:r>
-      <w:r>
-        <w:t xml:space="preserve">DC REST interface. </w:t>
-      </w:r>
-      <w:r>
-        <w:t xml:space="preserve">  </w:t>
-      </w:r>
-      <w:r>
-        <w:t xml:space="preserve">This information </w:t>
-      </w:r>
-      <w:r>
-        <w:t>would then</w:t>
-      </w:r>
-      <w:r>
-        <w:t xml:space="preserve"> be displayed to the user</w:t>
-      </w:r>
-      <w:r>
-        <w:t xml:space="preserve"> in a digestible and understandable form</w:t>
-      </w:r>
-      <w:r>
-        <w:t>.</w:t>
-      </w:r>
-    </w:p>
-    <w:p>
-      <w:r>
-        <w:t>This was needed because if the customer runs into a problem the customer can run this command, which will return all the information related to the DC. With this information we can then check for errors in compatibility, missing elements, outdated product versions, etc.</w:t>
-      </w:r>
-    </w:p>
-    <w:p>
-      <w:r>
-        <w:t>There are s</w:t>
-      </w:r>
-      <w:r>
-        <w:t>everal</w:t>
-      </w:r>
-      <w:r>
-        <w:t xml:space="preserve"> ways we could have implemented this. We</w:t>
-      </w:r>
-      <w:r>
-        <w:t xml:space="preserve"> can use Helm commands, Kubernetes commands, </w:t>
-      </w:r>
-      <w:commentRangeStart w:id="36"/>
-      <w:r>
-        <w:t xml:space="preserve">Script </w:t>
-      </w:r>
-      <w:commentRangeEnd w:id="36"/>
-      <w:r>
-        <w:rPr>
-          <w:rStyle w:val="CommentReference"/>
-        </w:rPr>
-        <w:commentReference w:id="36"/>
-      </w:r>
-      <w:r>
-        <w:t xml:space="preserve">that passes it as a system </w:t>
-      </w:r>
-      <w:r>
-        <w:t>property</w:t>
-      </w:r>
-      <w:r>
-        <w:t>. W</w:t>
-      </w:r>
-      <w:r>
-        <w:t>e</w:t>
-      </w:r>
-      <w:r>
-        <w:t xml:space="preserve"> </w:t>
-      </w:r>
-      <w:r>
-        <w:t>c</w:t>
-      </w:r>
-      <w:r>
-        <w:t xml:space="preserve">ould </w:t>
-      </w:r>
-      <w:r>
-        <w:t xml:space="preserve">also </w:t>
-      </w:r>
-      <w:r>
-        <w:t>store them in</w:t>
-      </w:r>
-      <w:r>
-        <w:t xml:space="preserve"> an</w:t>
-      </w:r>
-      <w:r>
-        <w:t xml:space="preserve"> </w:t>
-      </w:r>
-      <w:r>
-        <w:t>environmental</w:t>
-      </w:r>
-      <w:r>
-        <w:t xml:space="preserve"> or </w:t>
-      </w:r>
-      <w:r>
-        <w:t>system variables</w:t>
-      </w:r>
-      <w:r>
-        <w:t xml:space="preserve">. Another way could have been to store them in a </w:t>
-      </w:r>
-      <w:r>
-        <w:t>static file.</w:t>
-      </w:r>
-      <w:r>
-        <w:t xml:space="preserve"> </w:t>
-      </w:r>
-      <w:r>
-        <w:t>A key requirement was that a</w:t>
-      </w:r>
-      <w:r>
-        <w:t xml:space="preserve">ll meta-information stories </w:t>
-      </w:r>
-      <w:r>
-        <w:t>would</w:t>
-      </w:r>
-      <w:r>
-        <w:t xml:space="preserve"> have to work for all three types of deployment. ENM and </w:t>
-      </w:r>
-      <w:r>
-        <w:t xml:space="preserve">the </w:t>
-      </w:r>
-      <w:r>
-        <w:t xml:space="preserve">Cloud </w:t>
-      </w:r>
-      <w:r>
-        <w:t xml:space="preserve">would </w:t>
-      </w:r>
-      <w:r>
-        <w:t>take</w:t>
-      </w:r>
-      <w:r>
-        <w:t xml:space="preserve"> </w:t>
-      </w:r>
-      <w:r>
-        <w:t xml:space="preserve">priority. </w:t>
-      </w:r>
-      <w:r>
-        <w:t>A f</w:t>
-      </w:r>
-      <w:r>
-        <w:t xml:space="preserve">allback may be considered </w:t>
-      </w:r>
-      <w:r>
-        <w:t>later</w:t>
-      </w:r>
-      <w:r>
-        <w:t>.</w:t>
-      </w:r>
-      <w:r>
-        <w:t xml:space="preserve"> </w:t>
-      </w:r>
-      <w:r>
-        <w:t xml:space="preserve">Some of this information will be used </w:t>
-      </w:r>
-      <w:r>
-        <w:t>internally and</w:t>
-      </w:r>
-      <w:r>
-        <w:t xml:space="preserve"> some reported to the user.</w:t>
-      </w:r>
-      <w:r>
-        <w:t xml:space="preserve"> For </w:t>
-      </w:r>
-      <w:r>
-        <w:t>example,</w:t>
-      </w:r>
-      <w:r>
-        <w:t xml:space="preserve"> the</w:t>
-      </w:r>
-      <w:r>
-        <w:t xml:space="preserve"> </w:t>
-      </w:r>
-      <w:r>
-        <w:t>a</w:t>
-      </w:r>
-      <w:r>
-        <w:t xml:space="preserve">vailability </w:t>
-      </w:r>
-      <w:r>
-        <w:t>z</w:t>
-      </w:r>
-      <w:r>
-        <w:t xml:space="preserve">ones probably </w:t>
-      </w:r>
-      <w:r>
-        <w:t>would</w:t>
-      </w:r>
-      <w:r>
-        <w:t xml:space="preserve"> not be</w:t>
-      </w:r>
-      <w:r>
-        <w:t xml:space="preserve"> </w:t>
-      </w:r>
-      <w:r>
-        <w:t>exposed.</w:t>
-      </w:r>
-      <w:r>
-        <w:t xml:space="preserve"> </w:t>
-      </w:r>
-      <w:r>
-        <w:t xml:space="preserve">This information can be queried at </w:t>
-      </w:r>
-      <w:r>
-        <w:t>start up and installation time and we had to</w:t>
-      </w:r>
-      <w:r>
-        <w:t xml:space="preserve"> keep in mind that this information </w:t>
-      </w:r>
-      <w:r>
-        <w:t xml:space="preserve">should not </w:t>
-      </w:r>
-      <w:r>
-        <w:t>change without the system being</w:t>
-      </w:r>
-      <w:r>
-        <w:t xml:space="preserve"> </w:t>
-      </w:r>
-      <w:r>
-        <w:t>redeployed.</w:t>
-      </w:r>
-    </w:p>
-    <w:p>
-      <w:r>
-        <w:t xml:space="preserve">After multiple meetings with my teammates the course of action was </w:t>
-      </w:r>
-      <w:r>
-        <w:t>to store</w:t>
-      </w:r>
-      <w:r>
-        <w:t xml:space="preserve"> </w:t>
-      </w:r>
-      <w:r>
-        <w:t>the meta-information in environmental variable</w:t>
-      </w:r>
-      <w:r>
-        <w:t xml:space="preserve">, then </w:t>
-      </w:r>
-      <w:r>
-        <w:t xml:space="preserve">on the cloud we </w:t>
-      </w:r>
-      <w:r>
-        <w:t xml:space="preserve">would </w:t>
-      </w:r>
-      <w:r>
-        <w:t xml:space="preserve">pass </w:t>
-      </w:r>
-      <w:r>
-        <w:t xml:space="preserve">the information </w:t>
-      </w:r>
-      <w:r>
-        <w:t xml:space="preserve">to a pod if </w:t>
-      </w:r>
-      <w:r>
-        <w:t>the Kubernetes</w:t>
-      </w:r>
-      <w:r>
-        <w:t xml:space="preserve"> </w:t>
-      </w:r>
-      <w:r>
-        <w:t>environmental</w:t>
-      </w:r>
-      <w:r>
-        <w:t xml:space="preserve"> variable</w:t>
-      </w:r>
-      <w:r>
-        <w:t xml:space="preserve"> was required</w:t>
-      </w:r>
-      <w:r>
-        <w:t xml:space="preserve"> in the </w:t>
-      </w:r>
-      <w:r>
-        <w:t xml:space="preserve">other </w:t>
-      </w:r>
-      <w:r>
-        <w:t>deployments</w:t>
-      </w:r>
-      <w:r>
-        <w:t>.</w:t>
-      </w:r>
-      <w:r>
-        <w:t xml:space="preserve"> </w:t>
-      </w:r>
-      <w:r>
-        <w:t xml:space="preserve">We can use </w:t>
-      </w:r>
-      <w:r>
-        <w:t>jobs</w:t>
-      </w:r>
-      <w:r>
-        <w:t>-conf or standalone conf files to get the environmental variable where we can write bash in these files to help with logic, and then we can</w:t>
-      </w:r>
-      <w:r>
-        <w:t xml:space="preserve"> </w:t>
-      </w:r>
-      <w:r>
-        <w:t xml:space="preserve">set them as </w:t>
-      </w:r>
-      <w:r>
-        <w:t>a s</w:t>
-      </w:r>
-      <w:r>
-        <w:t xml:space="preserve">ystem variable </w:t>
-      </w:r>
-      <w:r>
-        <w:t>that</w:t>
-      </w:r>
-      <w:r>
         <w:t xml:space="preserve"> can be accessed by the code. </w:t>
       </w:r>
     </w:p>
@@ -4155,7 +5080,6 @@
         </w:rPr>
       </w:pPr>
       <w:r>
-        <w:lastRenderedPageBreak/>
         <w:t>After this deliberation and conclusion, m</w:t>
       </w:r>
       <w:r>
@@ -4164,15 +5088,28 @@
       <w:r>
         <w:t xml:space="preserve"> – </w:t>
       </w:r>
+      <w:proofErr w:type="spellStart"/>
       <w:r>
         <w:rPr>
           <w:b/>
           <w:bCs/>
         </w:rPr>
-        <w:t>kubectl version</w:t>
-      </w:r>
-      <w:r>
-        <w:t>. This would return the version of Kubernetes that was installed</w:t>
+        <w:t>kubectl</w:t>
+      </w:r>
+      <w:proofErr w:type="spellEnd"/>
+      <w:r>
+        <w:rPr>
+          <w:b/>
+          <w:bCs/>
+        </w:rPr>
+        <w:t xml:space="preserve"> version</w:t>
+      </w:r>
+      <w:r>
+        <w:t xml:space="preserve">. This would return the version of </w:t>
+      </w:r>
+      <w:r>
+        <w:lastRenderedPageBreak/>
+        <w:t>Kubernetes that was installed</w:t>
       </w:r>
       <w:r>
         <w:t xml:space="preserve"> along with the client and server version</w:t>
@@ -4204,35 +5141,65 @@
       <w:r>
         <w:t xml:space="preserve">The location of the file can be seen in </w:t>
       </w:r>
-      <w:commentRangeStart w:id="37"/>
-      <w:r>
-        <w:fldChar w:fldCharType="begin"/>
-      </w:r>
-      <w:r>
-        <w:instrText xml:space="preserve"> REF _Ref102387804 \h </w:instrText>
-      </w:r>
+      <w:ins w:id="155" w:author="Raphael Salaja" w:date="2022-05-05T21:39:00Z">
+        <w:r>
+          <w:fldChar w:fldCharType="begin"/>
+        </w:r>
+        <w:r>
+          <w:instrText xml:space="preserve"> REF _Ref102387804 \h </w:instrText>
+        </w:r>
+      </w:ins>
       <w:r>
         <w:fldChar w:fldCharType="separate"/>
       </w:r>
-      <w:r>
-        <w:t xml:space="preserve">Figure </w:t>
-      </w:r>
-      <w:r>
-        <w:rPr>
-          <w:noProof/>
-        </w:rPr>
-        <w:t>4</w:t>
-      </w:r>
-      <w:r>
-        <w:fldChar w:fldCharType="end"/>
-      </w:r>
-      <w:commentRangeEnd w:id="37"/>
-      <w:r>
-        <w:rPr>
-          <w:rStyle w:val="CommentReference"/>
-        </w:rPr>
-        <w:commentReference w:id="37"/>
-      </w:r>
+      <w:ins w:id="156" w:author="Raphael Salaja" w:date="2022-05-05T21:39:00Z">
+        <w:r>
+          <w:t xml:space="preserve">Figure </w:t>
+        </w:r>
+        <w:r>
+          <w:rPr>
+            <w:noProof/>
+          </w:rPr>
+          <w:t>3</w:t>
+        </w:r>
+        <w:r>
+          <w:fldChar w:fldCharType="end"/>
+        </w:r>
+        <w:r>
+          <w:t>.</w:t>
+        </w:r>
+      </w:ins>
+      <w:commentRangeStart w:id="157"/>
+      <w:del w:id="158" w:author="Raphael Salaja" w:date="2022-05-05T21:38:00Z">
+        <w:r>
+          <w:fldChar w:fldCharType="begin"/>
+        </w:r>
+        <w:r>
+          <w:delInstrText xml:space="preserve"> REF _Ref102387804 \h </w:delInstrText>
+        </w:r>
+        <w:r>
+          <w:fldChar w:fldCharType="separate"/>
+        </w:r>
+        <w:r>
+          <w:delText xml:space="preserve">Figure </w:delText>
+        </w:r>
+        <w:r>
+          <w:rPr>
+            <w:noProof/>
+          </w:rPr>
+          <w:delText>4</w:delText>
+        </w:r>
+        <w:r>
+          <w:fldChar w:fldCharType="end"/>
+        </w:r>
+        <w:commentRangeEnd w:id="157"/>
+        <w:r>
+          <w:rPr>
+            <w:rStyle w:val="CommentReference"/>
+          </w:rPr>
+          <w:commentReference w:id="157"/>
+        </w:r>
+      </w:del>
     </w:p>
     <w:p>
       <w:pPr>
@@ -4261,7 +5228,7 @@
                     </pic:cNvPicPr>
                   </pic:nvPicPr>
                   <pic:blipFill>
-                    <a:blip r:embed="rId19">
+                    <a:blip r:embed="rId18">
                       <a:extLst>
                         <a:ext uri="{28A0092B-C50C-407E-A947-70E740481C1C}">
                           <a14:useLocalDpi xmlns:a14="http://schemas.microsoft.com/office/drawing/2010/main" val="0"/>
@@ -4298,9 +5265,9 @@
         <w:pStyle w:val="Caption"/>
         <w:jc w:val="center"/>
       </w:pPr>
-      <w:bookmarkStart w:id="38" w:name="_Ref102387804"/>
-      <w:bookmarkStart w:id="39" w:name="_Toc102388456"/>
-      <w:bookmarkStart w:id="40" w:name="_Toc102388628"/>
+      <w:bookmarkStart w:id="159" w:name="_Ref102387804"/>
+      <w:bookmarkStart w:id="160" w:name="_Toc102388456"/>
+      <w:bookmarkStart w:id="161" w:name="_Toc102388628"/>
       <w:r>
         <w:t xml:space="preserve">Figure </w:t>
       </w:r>
@@ -4325,7 +5292,7 @@
         </w:rPr>
         <w:fldChar w:fldCharType="end"/>
       </w:r>
-      <w:bookmarkEnd w:id="38"/>
+      <w:bookmarkEnd w:id="159"/>
       <w:r>
         <w:t>: Location of The deployments</w:t>
       </w:r>
@@ -4335,8 +5302,8 @@
         </w:rPr>
         <w:t>.yaml File</w:t>
       </w:r>
-      <w:bookmarkEnd w:id="39"/>
-      <w:bookmarkEnd w:id="40"/>
+      <w:bookmarkEnd w:id="160"/>
+      <w:bookmarkEnd w:id="161"/>
     </w:p>
     <w:p>
       <w:r>
@@ -4351,19 +5318,29 @@
       <w:r>
         <w:t xml:space="preserve">. This allows for the environment variables to be made and then for them to be called in the </w:t>
       </w:r>
-      <w:commentRangeStart w:id="41"/>
-      <w:r>
-        <w:t>command line interface</w:t>
-      </w:r>
-      <w:commentRangeEnd w:id="41"/>
-      <w:r>
-        <w:rPr>
-          <w:rStyle w:val="CommentReference"/>
-        </w:rPr>
-        <w:commentReference w:id="41"/>
-      </w:r>
-      <w:r>
-        <w:t xml:space="preserve">. This meant that I had to use another </w:t>
+      <w:ins w:id="162" w:author="Raphael Salaja" w:date="2022-05-05T21:38:00Z">
+        <w:r>
+          <w:t xml:space="preserve">CLI. </w:t>
+        </w:r>
+      </w:ins>
+      <w:commentRangeStart w:id="163"/>
+      <w:del w:id="164" w:author="Raphael Salaja" w:date="2022-05-05T21:38:00Z">
+        <w:r>
+          <w:delText>command line interface</w:delText>
+        </w:r>
+        <w:commentRangeEnd w:id="163"/>
+        <w:r>
+          <w:rPr>
+            <w:rStyle w:val="CommentReference"/>
+          </w:rPr>
+          <w:commentReference w:id="163"/>
+        </w:r>
+        <w:r>
+          <w:delText xml:space="preserve">. </w:delText>
+        </w:r>
+      </w:del>
+      <w:r>
+        <w:t xml:space="preserve">This meant that I had to use another </w:t>
       </w:r>
       <w:r>
         <w:t xml:space="preserve">command to retrieve the </w:t>
@@ -4386,6 +5363,7 @@
       <w:r>
         <w:t xml:space="preserve"> </w:t>
       </w:r>
+      <w:proofErr w:type="spellStart"/>
       <w:r>
         <w:rPr>
           <w:b/>
@@ -4393,6 +5371,7 @@
         </w:rPr>
         <w:t>capabilities.kubeversion</w:t>
       </w:r>
+      <w:proofErr w:type="spellEnd"/>
       <w:r>
         <w:t xml:space="preserve">. This is a </w:t>
       </w:r>
@@ -4478,7 +5457,7 @@
                     </pic:cNvPicPr>
                   </pic:nvPicPr>
                   <pic:blipFill rotWithShape="1">
-                    <a:blip r:embed="rId20">
+                    <a:blip r:embed="rId19">
                       <a:extLst>
                         <a:ext uri="{28A0092B-C50C-407E-A947-70E740481C1C}">
                           <a14:useLocalDpi xmlns:a14="http://schemas.microsoft.com/office/drawing/2010/main" val="0"/>
@@ -4517,9 +5496,9 @@
       <w:pPr>
         <w:pStyle w:val="Quote"/>
       </w:pPr>
-      <w:bookmarkStart w:id="42" w:name="_Ref102388028"/>
-      <w:bookmarkStart w:id="43" w:name="_Toc102388457"/>
-      <w:bookmarkStart w:id="44" w:name="_Toc102388629"/>
+      <w:bookmarkStart w:id="165" w:name="_Ref102388028"/>
+      <w:bookmarkStart w:id="166" w:name="_Toc102388457"/>
+      <w:bookmarkStart w:id="167" w:name="_Toc102388629"/>
       <w:r>
         <w:t xml:space="preserve">Figure </w:t>
       </w:r>
@@ -4544,7 +5523,7 @@
         </w:rPr>
         <w:fldChar w:fldCharType="end"/>
       </w:r>
-      <w:bookmarkEnd w:id="42"/>
+      <w:bookmarkEnd w:id="165"/>
       <w:r>
         <w:t xml:space="preserve">: Output of The New </w:t>
       </w:r>
@@ -4554,116 +5533,111 @@
         </w:rPr>
         <w:t>Command</w:t>
       </w:r>
-      <w:bookmarkEnd w:id="43"/>
-      <w:bookmarkEnd w:id="44"/>
-    </w:p>
-    <w:p>
-      <w:r>
+      <w:bookmarkEnd w:id="166"/>
+      <w:bookmarkEnd w:id="167"/>
+    </w:p>
+    <w:p>
+      <w:r>
+        <w:t>Following this</w:t>
+      </w:r>
+      <w:r>
+        <w:t>,</w:t>
+      </w:r>
+      <w:r>
+        <w:t xml:space="preserve"> I had </w:t>
+      </w:r>
+      <w:r>
+        <w:t xml:space="preserve">to </w:t>
+      </w:r>
+      <w:r>
+        <w:t xml:space="preserve">create the </w:t>
+      </w:r>
+      <w:r>
+        <w:t>documentation</w:t>
+      </w:r>
+      <w:r>
+        <w:t xml:space="preserve"> of my findings. This was stored on a </w:t>
+      </w:r>
+      <w:r>
+        <w:t>C</w:t>
+      </w:r>
+      <w:r>
+        <w:t xml:space="preserve">onfluence page </w:t>
+      </w:r>
+      <w:commentRangeStart w:id="168"/>
+      <w:del w:id="169" w:author="Raphael Salaja" w:date="2022-05-05T20:08:00Z">
+        <w:r>
+          <w:delText xml:space="preserve">which I could </w:delText>
+        </w:r>
+        <w:r>
+          <w:delText>create</w:delText>
+        </w:r>
+        <w:r>
+          <w:delText xml:space="preserve"> a page on </w:delText>
+        </w:r>
+      </w:del>
+      <w:r>
+        <w:t xml:space="preserve">for the </w:t>
+      </w:r>
+      <w:commentRangeEnd w:id="168"/>
+      <w:r>
+        <w:rPr>
+          <w:rStyle w:val="CommentReference"/>
+        </w:rPr>
+        <w:commentReference w:id="168"/>
+      </w:r>
+      <w:r>
+        <w:t xml:space="preserve">respective </w:t>
+      </w:r>
+      <w:r>
+        <w:t>spike</w:t>
+      </w:r>
+      <w:r>
+        <w:t xml:space="preserve">. </w:t>
+      </w:r>
+      <w:r>
+        <w:t xml:space="preserve">This took some time as I had to explain in detail the steps and reasoning for each of my actions. </w:t>
+      </w:r>
+      <w:r>
+        <w:fldChar w:fldCharType="begin"/>
+      </w:r>
+      <w:r>
+        <w:instrText xml:space="preserve"> REF _Ref102388092 \h </w:instrText>
+      </w:r>
+      <w:r>
+        <w:fldChar w:fldCharType="separate"/>
+      </w:r>
+      <w:r>
+        <w:t xml:space="preserve">Figure </w:t>
+      </w:r>
+      <w:r>
+        <w:rPr>
+          <w:noProof/>
+        </w:rPr>
+        <w:t>5</w:t>
+      </w:r>
+      <w:r>
+        <w:fldChar w:fldCharType="end"/>
+      </w:r>
+      <w:r>
+        <w:t xml:space="preserve"> shows a snapshot of the </w:t>
+      </w:r>
+      <w:r>
+        <w:t>C</w:t>
+      </w:r>
+      <w:r>
+        <w:t>onfluence page that I worked on.</w:t>
+      </w:r>
+    </w:p>
+    <w:p>
+      <w:pPr>
+        <w:keepNext/>
+      </w:pPr>
+      <w:r>
+        <w:rPr>
+          <w:noProof/>
+        </w:rPr>
         <w:lastRenderedPageBreak/>
-        <w:t>Following this</w:t>
-      </w:r>
-      <w:r>
-        <w:t>,</w:t>
-      </w:r>
-      <w:r>
-        <w:t xml:space="preserve"> I had </w:t>
-      </w:r>
-      <w:r>
-        <w:t xml:space="preserve">to </w:t>
-      </w:r>
-      <w:r>
-        <w:t xml:space="preserve">create the </w:t>
-      </w:r>
-      <w:r>
-        <w:t>documentation</w:t>
-      </w:r>
-      <w:r>
-        <w:t xml:space="preserve"> of my findings. This was stored on a </w:t>
-      </w:r>
-      <w:r>
-        <w:t>C</w:t>
-      </w:r>
-      <w:r>
-        <w:t xml:space="preserve">onfluence page </w:t>
-      </w:r>
-      <w:commentRangeStart w:id="45"/>
-      <w:del w:id="46" w:author="Raphael Salaja" w:date="2022-05-05T20:08:00Z">
-        <w:r>
-          <w:delText xml:space="preserve">which I could </w:delText>
-        </w:r>
-        <w:r>
-          <w:delText>create</w:delText>
-        </w:r>
-        <w:r>
-          <w:delText xml:space="preserve"> a page on </w:delText>
-        </w:r>
-      </w:del>
-      <w:ins w:id="47" w:author="Raphael Salaja" w:date="2022-05-05T20:08:00Z">
-        <w:r>
-          <w:t xml:space="preserve"> </w:t>
-        </w:r>
-      </w:ins>
-      <w:r>
-        <w:t xml:space="preserve">for the </w:t>
-      </w:r>
-      <w:commentRangeEnd w:id="45"/>
-      <w:r>
-        <w:rPr>
-          <w:rStyle w:val="CommentReference"/>
-        </w:rPr>
-        <w:commentReference w:id="45"/>
-      </w:r>
-      <w:r>
-        <w:t xml:space="preserve">respective </w:t>
-      </w:r>
-      <w:r>
-        <w:t>spike</w:t>
-      </w:r>
-      <w:r>
-        <w:t xml:space="preserve">. </w:t>
-      </w:r>
-      <w:r>
-        <w:t xml:space="preserve">This took some time as I had to explain in detail the steps and reasoning for each of my actions. </w:t>
-      </w:r>
-      <w:r>
-        <w:fldChar w:fldCharType="begin"/>
-      </w:r>
-      <w:r>
-        <w:instrText xml:space="preserve"> REF _Ref102388092 \h </w:instrText>
-      </w:r>
-      <w:r>
-        <w:fldChar w:fldCharType="separate"/>
-      </w:r>
-      <w:r>
-        <w:t xml:space="preserve">Figure </w:t>
-      </w:r>
-      <w:r>
-        <w:rPr>
-          <w:noProof/>
-        </w:rPr>
-        <w:t>5</w:t>
-      </w:r>
-      <w:r>
-        <w:fldChar w:fldCharType="end"/>
-      </w:r>
-      <w:r>
-        <w:t xml:space="preserve"> shows a snapshot of the </w:t>
-      </w:r>
-      <w:r>
-        <w:t>C</w:t>
-      </w:r>
-      <w:r>
-        <w:t>onfluence page that I worked on.</w:t>
-      </w:r>
-    </w:p>
-    <w:p>
-      <w:pPr>
-        <w:keepNext/>
-      </w:pPr>
-      <w:r>
-        <w:rPr>
-          <w:noProof/>
-        </w:rPr>
         <w:drawing>
           <wp:inline distT="0" distB="0" distL="0" distR="0" wp14:anchorId="724BBFE7" wp14:editId="77DCBDF8">
             <wp:extent cx="6645910" cy="2746375"/>
@@ -4682,7 +5656,7 @@
                     </pic:cNvPicPr>
                   </pic:nvPicPr>
                   <pic:blipFill>
-                    <a:blip r:embed="rId21">
+                    <a:blip r:embed="rId20">
                       <a:extLst>
                         <a:ext uri="{28A0092B-C50C-407E-A947-70E740481C1C}">
                           <a14:useLocalDpi xmlns:a14="http://schemas.microsoft.com/office/drawing/2010/main" val="0"/>
@@ -4718,9 +5692,9 @@
       <w:pPr>
         <w:pStyle w:val="Quote"/>
       </w:pPr>
-      <w:bookmarkStart w:id="48" w:name="_Ref102388092"/>
-      <w:bookmarkStart w:id="49" w:name="_Toc102388458"/>
-      <w:bookmarkStart w:id="50" w:name="_Toc102388630"/>
+      <w:bookmarkStart w:id="170" w:name="_Ref102388092"/>
+      <w:bookmarkStart w:id="171" w:name="_Toc102388458"/>
+      <w:bookmarkStart w:id="172" w:name="_Toc102388630"/>
       <w:r>
         <w:t xml:space="preserve">Figure </w:t>
       </w:r>
@@ -4745,7 +5719,7 @@
         </w:rPr>
         <w:fldChar w:fldCharType="end"/>
       </w:r>
-      <w:bookmarkEnd w:id="48"/>
+      <w:bookmarkEnd w:id="170"/>
       <w:r>
         <w:t xml:space="preserve">: Snippet of </w:t>
       </w:r>
@@ -4755,8 +5729,8 @@
       <w:r>
         <w:t>he Confluence Spike Page</w:t>
       </w:r>
-      <w:bookmarkEnd w:id="49"/>
-      <w:bookmarkEnd w:id="50"/>
+      <w:bookmarkEnd w:id="171"/>
+      <w:bookmarkEnd w:id="172"/>
     </w:p>
     <w:p>
       <w:r>
@@ -4768,16 +5742,16 @@
       <w:r>
         <w:t xml:space="preserve"> with my </w:t>
       </w:r>
-      <w:commentRangeStart w:id="51"/>
+      <w:commentRangeStart w:id="173"/>
       <w:r>
         <w:t xml:space="preserve">Product Owner </w:t>
       </w:r>
-      <w:commentRangeEnd w:id="51"/>
+      <w:commentRangeEnd w:id="173"/>
       <w:r>
         <w:rPr>
           <w:rStyle w:val="CommentReference"/>
         </w:rPr>
-        <w:commentReference w:id="51"/>
+        <w:commentReference w:id="173"/>
       </w:r>
       <w:r>
         <w:t>(</w:t>
@@ -4830,11 +5804,11 @@
       <w:r>
         <w:t xml:space="preserve"> I did not know that these were needed. </w:t>
       </w:r>
-      <w:commentRangeStart w:id="52"/>
+      <w:commentRangeStart w:id="174"/>
       <w:r>
         <w:t xml:space="preserve">This led </w:t>
       </w:r>
-      <w:ins w:id="53" w:author="Raphael Salaja" w:date="2022-05-05T20:07:00Z">
+      <w:ins w:id="175" w:author="Raphael Salaja" w:date="2022-05-05T20:07:00Z">
         <w:r>
           <w:t xml:space="preserve">me </w:t>
         </w:r>
@@ -4845,12 +5819,12 @@
       <w:r>
         <w:t xml:space="preserve">have </w:t>
       </w:r>
-      <w:commentRangeEnd w:id="52"/>
+      <w:commentRangeEnd w:id="174"/>
       <w:r>
         <w:rPr>
           <w:rStyle w:val="CommentReference"/>
         </w:rPr>
-        <w:commentReference w:id="52"/>
+        <w:commentReference w:id="174"/>
       </w:r>
       <w:r>
         <w:t>consistent</w:t>
@@ -4900,7 +5874,7 @@
       <w:r>
         <w:t xml:space="preserve"> about the spike. </w:t>
       </w:r>
-      <w:bookmarkStart w:id="54" w:name="_Toc94516110"/>
+      <w:bookmarkStart w:id="176" w:name="_Toc94516110"/>
       <w:r>
         <w:t>I was then able to close off the issue on the Jira page and hand in the spike which was a great achievement for me.</w:t>
       </w:r>
@@ -4916,9 +5890,9 @@
           <w:szCs w:val="32"/>
         </w:rPr>
       </w:pPr>
-      <w:bookmarkStart w:id="55" w:name="_Toc102330736"/>
-      <w:bookmarkStart w:id="56" w:name="_Toc102388493"/>
-      <w:bookmarkStart w:id="57" w:name="_Toc102388739"/>
+      <w:bookmarkStart w:id="177" w:name="_Toc102330736"/>
+      <w:bookmarkStart w:id="178" w:name="_Toc102388493"/>
+      <w:bookmarkStart w:id="179" w:name="_Toc102388739"/>
       <w:r>
         <w:br w:type="page"/>
       </w:r>
@@ -4931,26 +5905,26 @@
         <w:lastRenderedPageBreak/>
         <w:t>Challenges</w:t>
       </w:r>
-      <w:bookmarkStart w:id="58" w:name="_Toc94516111"/>
-      <w:bookmarkEnd w:id="54"/>
-      <w:bookmarkEnd w:id="55"/>
-      <w:bookmarkEnd w:id="56"/>
-      <w:bookmarkEnd w:id="57"/>
+      <w:bookmarkStart w:id="180" w:name="_Toc94516111"/>
+      <w:bookmarkEnd w:id="176"/>
+      <w:bookmarkEnd w:id="177"/>
+      <w:bookmarkEnd w:id="178"/>
+      <w:bookmarkEnd w:id="179"/>
     </w:p>
     <w:p>
       <w:r>
         <w:t xml:space="preserve">The </w:t>
       </w:r>
-      <w:commentRangeStart w:id="59"/>
+      <w:commentRangeStart w:id="181"/>
       <w:r>
         <w:t>challenge</w:t>
       </w:r>
-      <w:ins w:id="60" w:author="Raphael Salaja" w:date="2022-05-05T20:06:00Z">
+      <w:ins w:id="182" w:author="Raphael Salaja" w:date="2022-05-05T20:06:00Z">
         <w:r>
           <w:t>s</w:t>
         </w:r>
       </w:ins>
-      <w:del w:id="61" w:author="Raphael Salaja" w:date="2022-05-05T20:06:00Z">
+      <w:del w:id="183" w:author="Raphael Salaja" w:date="2022-05-05T20:06:00Z">
         <w:r>
           <w:delText>d</w:delText>
         </w:r>
@@ -4958,12 +5932,12 @@
       <w:r>
         <w:t xml:space="preserve"> </w:t>
       </w:r>
-      <w:commentRangeEnd w:id="59"/>
+      <w:commentRangeEnd w:id="181"/>
       <w:r>
         <w:rPr>
           <w:rStyle w:val="CommentReference"/>
         </w:rPr>
-        <w:commentReference w:id="59"/>
+        <w:commentReference w:id="181"/>
       </w:r>
       <w:r>
         <w:t xml:space="preserve">that I faced during my placement </w:t>
@@ -4974,14 +5948,14 @@
       <w:r>
         <w:t xml:space="preserve">Some of the difficulties I encountered were mostly incidental in nature. For example, the primary issue I encountered when working on the spike was waiting for other team members to complete their spike, which was tied to ours. This was a </w:t>
       </w:r>
-      <w:commentRangeStart w:id="62"/>
-      <w:del w:id="63" w:author="Raphael Salaja" w:date="2022-05-05T20:06:00Z">
+      <w:commentRangeStart w:id="184"/>
+      <w:del w:id="185" w:author="Raphael Salaja" w:date="2022-05-05T20:06:00Z">
         <w:r>
           <w:delText xml:space="preserve">stumbling </w:delText>
         </w:r>
       </w:del>
-      <w:commentRangeEnd w:id="62"/>
-      <w:ins w:id="64" w:author="Raphael Salaja" w:date="2022-05-05T20:06:00Z">
+      <w:commentRangeEnd w:id="184"/>
+      <w:ins w:id="186" w:author="Raphael Salaja" w:date="2022-05-05T20:06:00Z">
         <w:r>
           <w:t>blocking</w:t>
         </w:r>
@@ -4993,7 +5967,7 @@
         <w:rPr>
           <w:rStyle w:val="CommentReference"/>
         </w:rPr>
-        <w:commentReference w:id="62"/>
+        <w:commentReference w:id="184"/>
       </w:r>
       <w:r>
         <w:t xml:space="preserve">issue that prevented me and my team from completing a specific piece of work. We dealt with this by temporarily blocking off the spike due to the </w:t>
@@ -5017,32 +5991,32 @@
       </w:r>
     </w:p>
     <w:p>
-      <w:bookmarkStart w:id="65" w:name="_Toc102330737"/>
+      <w:bookmarkStart w:id="187" w:name="_Toc102330737"/>
       <w:r>
         <w:t xml:space="preserve">Understanding a spike related to the setting of a web proxy was a significant challenge for me. The specifics of the spike were that we should look at how to obtain cloud information on which </w:t>
       </w:r>
-      <w:commentRangeStart w:id="66"/>
+      <w:commentRangeStart w:id="188"/>
       <w:r>
         <w:t xml:space="preserve">Domain Coordinator </w:t>
       </w:r>
-      <w:commentRangeEnd w:id="66"/>
+      <w:commentRangeEnd w:id="188"/>
       <w:r>
         <w:rPr>
           <w:rStyle w:val="CommentReference"/>
         </w:rPr>
-        <w:commentReference w:id="66"/>
+        <w:commentReference w:id="188"/>
       </w:r>
       <w:r>
         <w:t xml:space="preserve">standalone is running. This work presented some difficulties for me due to my lack of knowledge with cloud technology. However, this compelled me to persevere because it was a brand-new area of software in which I would be </w:t>
       </w:r>
-      <w:commentRangeStart w:id="67"/>
-      <w:del w:id="68" w:author="Raphael Salaja" w:date="2022-05-05T20:01:00Z">
+      <w:commentRangeStart w:id="189"/>
+      <w:del w:id="190" w:author="Raphael Salaja" w:date="2022-05-05T20:01:00Z">
         <w:r>
           <w:delText>dabbling</w:delText>
         </w:r>
       </w:del>
-      <w:commentRangeEnd w:id="67"/>
-      <w:ins w:id="69" w:author="Raphael Salaja" w:date="2022-05-05T20:01:00Z">
+      <w:commentRangeEnd w:id="189"/>
+      <w:ins w:id="191" w:author="Raphael Salaja" w:date="2022-05-05T20:01:00Z">
         <w:r>
           <w:t xml:space="preserve"> </w:t>
         </w:r>
@@ -5051,9 +6025,9 @@
         <w:rPr>
           <w:rStyle w:val="CommentReference"/>
         </w:rPr>
-        <w:commentReference w:id="67"/>
-      </w:r>
-      <w:ins w:id="70" w:author="Raphael Salaja" w:date="2022-05-05T20:01:00Z">
+        <w:commentReference w:id="189"/>
+      </w:r>
+      <w:ins w:id="192" w:author="Raphael Salaja" w:date="2022-05-05T20:01:00Z">
         <w:r>
           <w:t>dabbling in</w:t>
         </w:r>
@@ -5089,21 +6063,21 @@
       <w:r>
         <w:t xml:space="preserve">.yaml files, so I had to conduct some web study to figure out how they worked. I ran into a problem that is frequent when working with these files: </w:t>
       </w:r>
-      <w:commentRangeStart w:id="71"/>
+      <w:commentRangeStart w:id="193"/>
       <w:r>
         <w:t>correct indentation</w:t>
       </w:r>
-      <w:commentRangeEnd w:id="71"/>
+      <w:commentRangeEnd w:id="193"/>
       <w:r>
         <w:rPr>
           <w:rStyle w:val="CommentReference"/>
         </w:rPr>
-        <w:commentReference w:id="71"/>
+        <w:commentReference w:id="193"/>
       </w:r>
       <w:r>
         <w:t>.</w:t>
       </w:r>
-      <w:ins w:id="72" w:author="Raphael Salaja" w:date="2022-05-05T20:03:00Z">
+      <w:ins w:id="194" w:author="Raphael Salaja" w:date="2022-05-05T20:03:00Z">
         <w:r>
           <w:t xml:space="preserve"> This Is due to </w:t>
         </w:r>
@@ -5143,15 +6117,15 @@
       <w:pPr>
         <w:pStyle w:val="Heading1"/>
       </w:pPr>
-      <w:bookmarkStart w:id="73" w:name="_Toc102388494"/>
-      <w:bookmarkStart w:id="74" w:name="_Toc102388740"/>
+      <w:bookmarkStart w:id="195" w:name="_Toc102388494"/>
+      <w:bookmarkStart w:id="196" w:name="_Toc102388740"/>
       <w:r>
         <w:lastRenderedPageBreak/>
         <w:t>Skill Development</w:t>
       </w:r>
-      <w:bookmarkEnd w:id="65"/>
-      <w:bookmarkEnd w:id="73"/>
-      <w:bookmarkEnd w:id="74"/>
+      <w:bookmarkEnd w:id="187"/>
+      <w:bookmarkEnd w:id="195"/>
+      <w:bookmarkEnd w:id="196"/>
     </w:p>
     <w:p>
       <w:r>
@@ -5198,26 +6172,26 @@
           <w:bCs/>
         </w:rPr>
       </w:pPr>
-      <w:bookmarkStart w:id="75" w:name="_Toc102330739"/>
-      <w:ins w:id="76" w:author="Raphael Salaja" w:date="2022-05-05T19:56:00Z">
+      <w:bookmarkStart w:id="197" w:name="_Toc102330739"/>
+      <w:ins w:id="198" w:author="Raphael Salaja" w:date="2022-05-05T19:56:00Z">
         <w:r>
           <w:t xml:space="preserve">The first tool that I will talk about is </w:t>
         </w:r>
       </w:ins>
-      <w:commentRangeStart w:id="77"/>
+      <w:commentRangeStart w:id="199"/>
       <w:r>
         <w:t>Gerrit</w:t>
       </w:r>
-      <w:del w:id="78" w:author="Raphael Salaja" w:date="2022-05-05T19:56:00Z">
+      <w:del w:id="200" w:author="Raphael Salaja" w:date="2022-05-05T19:56:00Z">
         <w:r>
           <w:delText xml:space="preserve"> was one such tool</w:delText>
         </w:r>
-        <w:commentRangeEnd w:id="77"/>
+        <w:commentRangeEnd w:id="199"/>
         <w:r>
           <w:rPr>
             <w:rStyle w:val="CommentReference"/>
           </w:rPr>
-          <w:commentReference w:id="77"/>
+          <w:commentReference w:id="199"/>
         </w:r>
       </w:del>
       <w:r>
@@ -5230,7 +6204,7 @@
         <w:t xml:space="preserve"> git, but it placed a larger focus on code review and ensuring that the code on the master is complete and functional code.</w:t>
       </w:r>
     </w:p>
-    <w:bookmarkEnd w:id="75"/>
+    <w:bookmarkEnd w:id="197"/>
     <w:p>
       <w:r>
         <w:t xml:space="preserve">Another </w:t>
@@ -5324,7 +6298,7 @@
       <w:r>
         <w:t xml:space="preserve"> </w:t>
       </w:r>
-      <w:ins w:id="79" w:author="Raphael Salaja" w:date="2022-05-05T19:55:00Z">
+      <w:ins w:id="201" w:author="Raphael Salaja" w:date="2022-05-05T19:55:00Z">
         <w:r>
           <w:fldChar w:fldCharType="begin"/>
         </w:r>
@@ -5335,7 +6309,7 @@
       <w:r>
         <w:fldChar w:fldCharType="separate"/>
       </w:r>
-      <w:ins w:id="80" w:author="Raphael Salaja" w:date="2022-05-05T19:55:00Z">
+      <w:ins w:id="202" w:author="Raphael Salaja" w:date="2022-05-05T19:55:00Z">
         <w:r>
           <w:t xml:space="preserve">Figure </w:t>
         </w:r>
@@ -5352,8 +6326,8 @@
           <w:t xml:space="preserve"> </w:t>
         </w:r>
       </w:ins>
-      <w:commentRangeStart w:id="81"/>
-      <w:del w:id="82" w:author="Raphael Salaja" w:date="2022-05-05T19:54:00Z">
+      <w:commentRangeStart w:id="203"/>
+      <w:del w:id="204" w:author="Raphael Salaja" w:date="2022-05-05T19:54:00Z">
         <w:r>
           <w:fldChar w:fldCharType="begin"/>
         </w:r>
@@ -5375,12 +6349,12 @@
         <w:r>
           <w:fldChar w:fldCharType="end"/>
         </w:r>
-        <w:commentRangeEnd w:id="81"/>
+        <w:commentRangeEnd w:id="203"/>
         <w:r>
           <w:rPr>
             <w:rStyle w:val="CommentReference"/>
           </w:rPr>
-          <w:commentReference w:id="81"/>
+          <w:commentReference w:id="203"/>
         </w:r>
         <w:r>
           <w:delText xml:space="preserve"> </w:delText>
@@ -5420,7 +6394,7 @@
                     </pic:cNvPicPr>
                   </pic:nvPicPr>
                   <pic:blipFill rotWithShape="1">
-                    <a:blip r:embed="rId22">
+                    <a:blip r:embed="rId21">
                       <a:extLst>
                         <a:ext uri="{28A0092B-C50C-407E-A947-70E740481C1C}">
                           <a14:useLocalDpi xmlns:a14="http://schemas.microsoft.com/office/drawing/2010/main" val="0"/>
@@ -5459,9 +6433,9 @@
       <w:pPr>
         <w:pStyle w:val="Quote"/>
       </w:pPr>
-      <w:bookmarkStart w:id="83" w:name="_Ref102387464"/>
-      <w:bookmarkStart w:id="84" w:name="_Toc102388459"/>
-      <w:bookmarkStart w:id="85" w:name="_Toc102388631"/>
+      <w:bookmarkStart w:id="205" w:name="_Ref102387464"/>
+      <w:bookmarkStart w:id="206" w:name="_Toc102388459"/>
+      <w:bookmarkStart w:id="207" w:name="_Toc102388631"/>
       <w:r>
         <w:t xml:space="preserve">Figure </w:t>
       </w:r>
@@ -5486,12 +6460,12 @@
         </w:rPr>
         <w:fldChar w:fldCharType="end"/>
       </w:r>
-      <w:bookmarkEnd w:id="83"/>
+      <w:bookmarkEnd w:id="205"/>
       <w:r>
         <w:t>: A Story on Team's The Jira Page</w:t>
       </w:r>
-      <w:bookmarkEnd w:id="84"/>
-      <w:bookmarkEnd w:id="85"/>
+      <w:bookmarkEnd w:id="206"/>
+      <w:bookmarkEnd w:id="207"/>
     </w:p>
     <w:p>
       <w:pPr>
@@ -5503,21 +6477,21 @@
       </w:r>
     </w:p>
     <w:p>
-      <w:commentRangeStart w:id="86"/>
+      <w:commentRangeStart w:id="208"/>
       <w:r>
         <w:lastRenderedPageBreak/>
         <w:t xml:space="preserve">Jira </w:t>
       </w:r>
-      <w:del w:id="87" w:author="Raphael Salaja" w:date="2022-05-05T19:54:00Z">
+      <w:del w:id="209" w:author="Raphael Salaja" w:date="2022-05-05T19:54:00Z">
         <w:r>
           <w:delText xml:space="preserve">Software </w:delText>
         </w:r>
-        <w:commentRangeEnd w:id="86"/>
+        <w:commentRangeEnd w:id="208"/>
         <w:r>
           <w:rPr>
             <w:rStyle w:val="CommentReference"/>
           </w:rPr>
-          <w:commentReference w:id="86"/>
+          <w:commentReference w:id="208"/>
         </w:r>
       </w:del>
       <w:r>
@@ -5537,14 +6511,14 @@
       <w:r>
         <w:t xml:space="preserve">teamwork is essential in growth. My </w:t>
       </w:r>
-      <w:commentRangeStart w:id="88"/>
-      <w:del w:id="89" w:author="Raphael Salaja" w:date="2022-05-05T19:53:00Z">
+      <w:commentRangeStart w:id="210"/>
+      <w:del w:id="211" w:author="Raphael Salaja" w:date="2022-05-05T19:53:00Z">
         <w:r>
           <w:delText xml:space="preserve">crew </w:delText>
         </w:r>
       </w:del>
-      <w:commentRangeEnd w:id="88"/>
-      <w:ins w:id="90" w:author="Raphael Salaja" w:date="2022-05-05T19:53:00Z">
+      <w:commentRangeEnd w:id="210"/>
+      <w:ins w:id="212" w:author="Raphael Salaja" w:date="2022-05-05T19:53:00Z">
         <w:r>
           <w:t>team</w:t>
         </w:r>
@@ -5556,31 +6530,31 @@
         <w:rPr>
           <w:rStyle w:val="CommentReference"/>
         </w:rPr>
-        <w:commentReference w:id="88"/>
+        <w:commentReference w:id="210"/>
       </w:r>
       <w:r>
         <w:t xml:space="preserve">was also incredibly kind and considerate. We quickly became friends, which made it easier for me to blend in. One thing I'll remember is to always ask for </w:t>
       </w:r>
-      <w:commentRangeStart w:id="91"/>
+      <w:commentRangeStart w:id="213"/>
       <w:r>
         <w:t>assistance</w:t>
       </w:r>
-      <w:commentRangeEnd w:id="91"/>
+      <w:commentRangeEnd w:id="213"/>
       <w:r>
         <w:rPr>
           <w:rStyle w:val="CommentReference"/>
         </w:rPr>
-        <w:commentReference w:id="91"/>
+        <w:commentReference w:id="213"/>
       </w:r>
       <w:r>
         <w:t>.</w:t>
       </w:r>
-      <w:ins w:id="92" w:author="Raphael Salaja" w:date="2022-05-05T19:46:00Z">
+      <w:ins w:id="214" w:author="Raphael Salaja" w:date="2022-05-05T19:46:00Z">
         <w:r>
           <w:t xml:space="preserve"> </w:t>
         </w:r>
       </w:ins>
-      <w:del w:id="93" w:author="Raphael Salaja" w:date="2022-05-05T19:48:00Z">
+      <w:del w:id="215" w:author="Raphael Salaja" w:date="2022-05-05T19:48:00Z">
         <w:r>
           <w:delText xml:space="preserve"> </w:delText>
         </w:r>
@@ -5588,17 +6562,17 @@
       <w:r>
         <w:t>This is critical since it indicates that you want to get the solution quickly and don't want to squander the team's time, as time is the most valuable thing someone can have.</w:t>
       </w:r>
-      <w:ins w:id="94" w:author="Raphael Salaja" w:date="2022-05-05T19:48:00Z">
+      <w:ins w:id="216" w:author="Raphael Salaja" w:date="2022-05-05T19:48:00Z">
         <w:r>
           <w:t xml:space="preserve"> </w:t>
         </w:r>
       </w:ins>
-      <w:ins w:id="95" w:author="Raphael Salaja" w:date="2022-05-05T19:49:00Z">
+      <w:ins w:id="217" w:author="Raphael Salaja" w:date="2022-05-05T19:49:00Z">
         <w:r>
           <w:t xml:space="preserve">However. when asking for assistance, I learned that you must show evidence of work before asking for help. </w:t>
         </w:r>
       </w:ins>
-      <w:ins w:id="96" w:author="Raphael Salaja" w:date="2022-05-05T19:50:00Z">
+      <w:ins w:id="218" w:author="Raphael Salaja" w:date="2022-05-05T19:50:00Z">
         <w:r>
           <w:t xml:space="preserve">You do not want to waste the time of your team members. </w:t>
         </w:r>
@@ -5611,16 +6585,16 @@
       <w:pPr>
         <w:pStyle w:val="Heading1"/>
       </w:pPr>
-      <w:bookmarkStart w:id="97" w:name="_Toc102330743"/>
-      <w:bookmarkStart w:id="98" w:name="_Toc102388495"/>
-      <w:bookmarkStart w:id="99" w:name="_Toc102388741"/>
+      <w:bookmarkStart w:id="219" w:name="_Toc102330743"/>
+      <w:bookmarkStart w:id="220" w:name="_Toc102388495"/>
+      <w:bookmarkStart w:id="221" w:name="_Toc102388741"/>
       <w:r>
         <w:lastRenderedPageBreak/>
         <w:t>Experience Retrospective</w:t>
       </w:r>
-      <w:bookmarkEnd w:id="97"/>
-      <w:bookmarkEnd w:id="98"/>
-      <w:bookmarkEnd w:id="99"/>
+      <w:bookmarkEnd w:id="219"/>
+      <w:bookmarkEnd w:id="220"/>
+      <w:bookmarkEnd w:id="221"/>
     </w:p>
     <w:p>
       <w:r>
@@ -5719,7 +6693,7 @@
             <wp:cNvGraphicFramePr/>
             <a:graphic xmlns:a="http://schemas.openxmlformats.org/drawingml/2006/main">
               <a:graphicData uri="http://schemas.openxmlformats.org/drawingml/2006/chart">
-                <c:chart xmlns:c="http://schemas.openxmlformats.org/drawingml/2006/chart" xmlns:r="http://schemas.openxmlformats.org/officeDocument/2006/relationships" r:id="rId23"/>
+                <c:chart xmlns:c="http://schemas.openxmlformats.org/drawingml/2006/chart" xmlns:r="http://schemas.openxmlformats.org/officeDocument/2006/relationships" r:id="rId22"/>
               </a:graphicData>
             </a:graphic>
           </wp:inline>
@@ -5730,9 +6704,9 @@
       <w:pPr>
         <w:pStyle w:val="Quote"/>
       </w:pPr>
-      <w:bookmarkStart w:id="100" w:name="_Ref102380879"/>
-      <w:bookmarkStart w:id="101" w:name="_Toc102388460"/>
-      <w:bookmarkStart w:id="102" w:name="_Toc102388632"/>
+      <w:bookmarkStart w:id="222" w:name="_Ref102380879"/>
+      <w:bookmarkStart w:id="223" w:name="_Toc102388460"/>
+      <w:bookmarkStart w:id="224" w:name="_Toc102388632"/>
       <w:r>
         <w:t xml:space="preserve">Figure </w:t>
       </w:r>
@@ -5760,12 +6734,12 @@
         </w:rPr>
         <w:fldChar w:fldCharType="end"/>
       </w:r>
-      <w:bookmarkEnd w:id="100"/>
+      <w:bookmarkEnd w:id="222"/>
       <w:r>
         <w:t>: Analysis of Daily Log Sheets</w:t>
       </w:r>
-      <w:bookmarkEnd w:id="101"/>
-      <w:bookmarkEnd w:id="102"/>
+      <w:bookmarkEnd w:id="223"/>
+      <w:bookmarkEnd w:id="224"/>
     </w:p>
     <w:p>
       <w:r>
@@ -5801,24 +6775,24 @@
       <w:r>
         <w:t xml:space="preserve">, and architecture and development was higher. This was because the team started to take on more spikes that required coding and the team started to entrust me with more technical work. One downside of the experience however was the lack of testing I got to do, as we can see we did no </w:t>
       </w:r>
-      <w:commentRangeStart w:id="103"/>
-      <w:commentRangeStart w:id="104"/>
+      <w:commentRangeStart w:id="225"/>
+      <w:commentRangeStart w:id="226"/>
       <w:r>
         <w:t xml:space="preserve">testing </w:t>
       </w:r>
-      <w:commentRangeEnd w:id="103"/>
+      <w:commentRangeEnd w:id="225"/>
       <w:r>
         <w:rPr>
           <w:rStyle w:val="CommentReference"/>
         </w:rPr>
-        <w:commentReference w:id="103"/>
-      </w:r>
-      <w:commentRangeEnd w:id="104"/>
+        <w:commentReference w:id="225"/>
+      </w:r>
+      <w:commentRangeEnd w:id="226"/>
       <w:r>
         <w:rPr>
           <w:rStyle w:val="CommentReference"/>
         </w:rPr>
-        <w:commentReference w:id="104"/>
+        <w:commentReference w:id="226"/>
       </w:r>
       <w:r>
         <w:t>at all. This could be down to the fact that the system required no testing and there was not enough code to warrant a testing regime.</w:t>
@@ -5838,16 +6812,16 @@
       <w:r>
         <w:t xml:space="preserve">Training area codes relate to and what </w:t>
       </w:r>
-      <w:commentRangeStart w:id="105"/>
+      <w:commentRangeStart w:id="227"/>
       <w:r>
         <w:t xml:space="preserve">work I </w:t>
       </w:r>
-      <w:del w:id="106" w:author="Raphael Salaja" w:date="2022-05-05T19:44:00Z">
+      <w:del w:id="228" w:author="Raphael Salaja" w:date="2022-05-05T19:44:00Z">
         <w:r>
           <w:delText>would have done</w:delText>
         </w:r>
       </w:del>
-      <w:ins w:id="107" w:author="Raphael Salaja" w:date="2022-05-05T19:44:00Z">
+      <w:ins w:id="229" w:author="Raphael Salaja" w:date="2022-05-05T19:44:00Z">
         <w:r>
           <w:t xml:space="preserve">did </w:t>
         </w:r>
@@ -5855,12 +6829,12 @@
       <w:r>
         <w:t xml:space="preserve"> </w:t>
       </w:r>
-      <w:commentRangeEnd w:id="105"/>
+      <w:commentRangeEnd w:id="227"/>
       <w:r>
         <w:rPr>
           <w:rStyle w:val="CommentReference"/>
         </w:rPr>
-        <w:commentReference w:id="105"/>
+        <w:commentReference w:id="227"/>
       </w:r>
       <w:r>
         <w:t xml:space="preserve">to achieve them on my placement. </w:t>
@@ -5898,27 +6872,27 @@
       <w:r>
         <w:t xml:space="preserve"> they must first understand what it is they are working on. This can involve many things such as </w:t>
       </w:r>
-      <w:ins w:id="108" w:author="Raphael Salaja" w:date="2022-05-05T19:42:00Z">
+      <w:ins w:id="230" w:author="Raphael Salaja" w:date="2022-05-05T19:42:00Z">
         <w:r>
           <w:t xml:space="preserve">participating in </w:t>
         </w:r>
       </w:ins>
-      <w:commentRangeStart w:id="109"/>
-      <w:del w:id="110" w:author="Raphael Salaja" w:date="2022-05-05T19:42:00Z">
+      <w:commentRangeStart w:id="231"/>
+      <w:del w:id="232" w:author="Raphael Salaja" w:date="2022-05-05T19:42:00Z">
         <w:r>
           <w:delText>pertainin</w:delText>
         </w:r>
       </w:del>
-      <w:del w:id="111" w:author="Raphael Salaja" w:date="2022-05-05T19:41:00Z">
+      <w:del w:id="233" w:author="Raphael Salaja" w:date="2022-05-05T19:41:00Z">
         <w:r>
           <w:delText xml:space="preserve">g </w:delText>
         </w:r>
-        <w:commentRangeEnd w:id="109"/>
+        <w:commentRangeEnd w:id="231"/>
         <w:r>
           <w:rPr>
             <w:rStyle w:val="CommentReference"/>
           </w:rPr>
-          <w:commentReference w:id="109"/>
+          <w:commentReference w:id="231"/>
         </w:r>
         <w:r>
           <w:delText xml:space="preserve">on </w:delText>
@@ -6001,24 +6975,24 @@
       <w:r>
         <w:t xml:space="preserve">and near the end of </w:t>
       </w:r>
-      <w:commentRangeStart w:id="112"/>
-      <w:commentRangeStart w:id="113"/>
+      <w:commentRangeStart w:id="234"/>
+      <w:commentRangeStart w:id="235"/>
       <w:r>
         <w:t>it</w:t>
       </w:r>
-      <w:commentRangeEnd w:id="112"/>
+      <w:commentRangeEnd w:id="234"/>
       <w:r>
         <w:rPr>
           <w:rStyle w:val="CommentReference"/>
         </w:rPr>
-        <w:commentReference w:id="112"/>
-      </w:r>
-      <w:commentRangeEnd w:id="113"/>
+        <w:commentReference w:id="234"/>
+      </w:r>
+      <w:commentRangeEnd w:id="235"/>
       <w:r>
         <w:rPr>
           <w:rStyle w:val="CommentReference"/>
         </w:rPr>
-        <w:commentReference w:id="113"/>
+        <w:commentReference w:id="235"/>
       </w:r>
       <w:r>
         <w:t>.</w:t>
@@ -6046,13 +7020,13 @@
       <w:r>
         <w:t xml:space="preserve"> so I </w:t>
       </w:r>
-      <w:commentRangeStart w:id="114"/>
-      <w:del w:id="115" w:author="Raphael Salaja" w:date="2022-05-05T19:39:00Z">
+      <w:commentRangeStart w:id="236"/>
+      <w:del w:id="237" w:author="Raphael Salaja" w:date="2022-05-05T19:39:00Z">
         <w:r>
           <w:delText>wasn’t</w:delText>
         </w:r>
       </w:del>
-      <w:ins w:id="116" w:author="Raphael Salaja" w:date="2022-05-05T19:39:00Z">
+      <w:ins w:id="238" w:author="Raphael Salaja" w:date="2022-05-05T19:39:00Z">
         <w:r>
           <w:t>was not</w:t>
         </w:r>
@@ -6060,12 +7034,12 @@
       <w:r>
         <w:t xml:space="preserve"> </w:t>
       </w:r>
-      <w:commentRangeEnd w:id="114"/>
+      <w:commentRangeEnd w:id="236"/>
       <w:r>
         <w:rPr>
           <w:rStyle w:val="CommentReference"/>
         </w:rPr>
-        <w:commentReference w:id="114"/>
+        <w:commentReference w:id="236"/>
       </w:r>
       <w:r>
         <w:t xml:space="preserve">making changes </w:t>
@@ -6082,20 +7056,20 @@
       <w:r>
         <w:t xml:space="preserve"> so it was better for me to watch and learn how the code </w:t>
       </w:r>
-      <w:commentRangeStart w:id="117"/>
-      <w:del w:id="118" w:author="Raphael Salaja" w:date="2022-05-05T19:38:00Z">
+      <w:commentRangeStart w:id="239"/>
+      <w:del w:id="240" w:author="Raphael Salaja" w:date="2022-05-05T19:38:00Z">
         <w:r>
           <w:delText>works</w:delText>
         </w:r>
-        <w:commentRangeEnd w:id="117"/>
+        <w:commentRangeEnd w:id="239"/>
         <w:r>
           <w:rPr>
             <w:rStyle w:val="CommentReference"/>
           </w:rPr>
-          <w:commentReference w:id="117"/>
+          <w:commentReference w:id="239"/>
         </w:r>
       </w:del>
-      <w:ins w:id="119" w:author="Raphael Salaja" w:date="2022-05-05T19:38:00Z">
+      <w:ins w:id="241" w:author="Raphael Salaja" w:date="2022-05-05T19:38:00Z">
         <w:r>
           <w:t>is structured</w:t>
         </w:r>
@@ -6150,16 +7124,16 @@
       <w:r>
         <w:t xml:space="preserve">to this extent as the ode that we were working on was not of the scale that would warrant a full testing </w:t>
       </w:r>
-      <w:commentRangeStart w:id="120"/>
+      <w:commentRangeStart w:id="242"/>
       <w:r>
         <w:t>regime</w:t>
       </w:r>
-      <w:commentRangeEnd w:id="120"/>
+      <w:commentRangeEnd w:id="242"/>
       <w:r>
         <w:rPr>
           <w:rStyle w:val="CommentReference"/>
         </w:rPr>
-        <w:commentReference w:id="120"/>
+        <w:commentReference w:id="242"/>
       </w:r>
       <w:r>
         <w:t>.</w:t>
@@ -6169,11 +7143,11 @@
       <w:r>
         <w:t>Getting feedback on a piece of work is necessary to achieve</w:t>
       </w:r>
-      <w:del w:id="121" w:author="Raphael Salaja" w:date="2022-05-05T19:36:00Z">
+      <w:del w:id="243" w:author="Raphael Salaja" w:date="2022-05-05T19:36:00Z">
         <w:r>
           <w:delText xml:space="preserve"> </w:delText>
         </w:r>
-        <w:commentRangeStart w:id="122"/>
+        <w:commentRangeStart w:id="244"/>
         <w:r>
           <w:delText>ga</w:delText>
         </w:r>
@@ -6181,8 +7155,8 @@
       <w:r>
         <w:t xml:space="preserve"> </w:t>
       </w:r>
-      <w:commentRangeEnd w:id="122"/>
-      <w:ins w:id="123" w:author="Raphael Salaja" w:date="2022-05-05T19:36:00Z">
+      <w:commentRangeEnd w:id="244"/>
+      <w:ins w:id="245" w:author="Raphael Salaja" w:date="2022-05-05T19:36:00Z">
         <w:r>
           <w:t xml:space="preserve">a </w:t>
         </w:r>
@@ -6191,7 +7165,7 @@
         <w:rPr>
           <w:rStyle w:val="CommentReference"/>
         </w:rPr>
-        <w:commentReference w:id="122"/>
+        <w:commentReference w:id="244"/>
       </w:r>
       <w:r>
         <w:t>product that meets the expectations of the customer and is of good quality</w:t>
@@ -6214,16 +7188,16 @@
       <w:r>
         <w:t>to</w:t>
       </w:r>
-      <w:commentRangeStart w:id="124"/>
+      <w:commentRangeStart w:id="246"/>
       <w:r>
         <w:t xml:space="preserve"> </w:t>
       </w:r>
-      <w:ins w:id="125" w:author="Raphael Salaja" w:date="2022-05-05T19:33:00Z">
+      <w:ins w:id="247" w:author="Raphael Salaja" w:date="2022-05-05T19:33:00Z">
         <w:r>
           <w:t xml:space="preserve"> engage in discussion with </w:t>
         </w:r>
       </w:ins>
-      <w:del w:id="126" w:author="Raphael Salaja" w:date="2022-05-05T19:33:00Z">
+      <w:del w:id="248" w:author="Raphael Salaja" w:date="2022-05-05T19:33:00Z">
         <w:r>
           <w:delText xml:space="preserve">meet with </w:delText>
         </w:r>
@@ -6235,17 +7209,17 @@
         <w:lastRenderedPageBreak/>
         <w:t>customer of the product</w:t>
       </w:r>
-      <w:ins w:id="127" w:author="Raphael Salaja" w:date="2022-05-05T19:34:00Z">
+      <w:ins w:id="249" w:author="Raphael Salaja" w:date="2022-05-05T19:34:00Z">
         <w:r>
           <w:t xml:space="preserve">. This is done to </w:t>
         </w:r>
       </w:ins>
-      <w:del w:id="128" w:author="Raphael Salaja" w:date="2022-05-05T19:34:00Z">
+      <w:del w:id="250" w:author="Raphael Salaja" w:date="2022-05-05T19:34:00Z">
         <w:r>
           <w:delText xml:space="preserve"> to ask them to view </w:delText>
         </w:r>
       </w:del>
-      <w:ins w:id="129" w:author="Raphael Salaja" w:date="2022-05-05T19:34:00Z">
+      <w:ins w:id="251" w:author="Raphael Salaja" w:date="2022-05-05T19:34:00Z">
         <w:r>
           <w:t xml:space="preserve">figure out </w:t>
         </w:r>
@@ -6253,34 +7227,34 @@
       <w:r>
         <w:t>if the product being made is what they wanted</w:t>
       </w:r>
-      <w:commentRangeEnd w:id="124"/>
+      <w:commentRangeEnd w:id="246"/>
       <w:r>
         <w:rPr>
           <w:rStyle w:val="CommentReference"/>
         </w:rPr>
-        <w:commentReference w:id="124"/>
+        <w:commentReference w:id="246"/>
       </w:r>
       <w:r>
         <w:t xml:space="preserve">. Delivery would relate to the closing of off a task either through a team demo or a review with the product </w:t>
       </w:r>
-      <w:commentRangeStart w:id="130"/>
-      <w:commentRangeStart w:id="131"/>
+      <w:commentRangeStart w:id="252"/>
+      <w:commentRangeStart w:id="253"/>
       <w:r>
         <w:t>manager</w:t>
       </w:r>
-      <w:commentRangeEnd w:id="130"/>
+      <w:commentRangeEnd w:id="252"/>
       <w:r>
         <w:rPr>
           <w:rStyle w:val="CommentReference"/>
         </w:rPr>
-        <w:commentReference w:id="130"/>
-      </w:r>
-      <w:commentRangeEnd w:id="131"/>
+        <w:commentReference w:id="252"/>
+      </w:r>
+      <w:commentRangeEnd w:id="253"/>
       <w:r>
         <w:rPr>
           <w:rStyle w:val="CommentReference"/>
         </w:rPr>
-        <w:commentReference w:id="131"/>
+        <w:commentReference w:id="253"/>
       </w:r>
       <w:r>
         <w:t>.</w:t>
@@ -6341,13 +7315,13 @@
       <w:r>
         <w:t xml:space="preserve"> and it will help me in </w:t>
       </w:r>
-      <w:commentRangeStart w:id="132"/>
-      <w:del w:id="133" w:author="Raphael Salaja" w:date="2022-05-05T19:31:00Z">
+      <w:commentRangeStart w:id="254"/>
+      <w:del w:id="255" w:author="Raphael Salaja" w:date="2022-05-05T19:31:00Z">
         <w:r>
           <w:delText xml:space="preserve">time </w:delText>
         </w:r>
       </w:del>
-      <w:ins w:id="134" w:author="Raphael Salaja" w:date="2022-05-05T19:31:00Z">
+      <w:ins w:id="256" w:author="Raphael Salaja" w:date="2022-05-05T19:31:00Z">
         <w:r>
           <w:t>my</w:t>
         </w:r>
@@ -6358,12 +7332,12 @@
       <w:r>
         <w:t xml:space="preserve">endeavours </w:t>
       </w:r>
-      <w:commentRangeEnd w:id="132"/>
+      <w:commentRangeEnd w:id="254"/>
       <w:r>
         <w:rPr>
           <w:rStyle w:val="CommentReference"/>
         </w:rPr>
-        <w:commentReference w:id="132"/>
+        <w:commentReference w:id="254"/>
       </w:r>
       <w:r>
         <w:t>in the software industry.</w:t>
@@ -6376,16 +7350,16 @@
           <w:szCs w:val="24"/>
         </w:rPr>
       </w:pPr>
-      <w:bookmarkStart w:id="135" w:name="_Toc102330744"/>
-      <w:bookmarkStart w:id="136" w:name="_Toc102388501"/>
-      <w:bookmarkStart w:id="137" w:name="_Toc102388742"/>
+      <w:bookmarkStart w:id="257" w:name="_Toc102330744"/>
+      <w:bookmarkStart w:id="258" w:name="_Toc102388501"/>
+      <w:bookmarkStart w:id="259" w:name="_Toc102388742"/>
       <w:r>
         <w:t>Conclusion</w:t>
       </w:r>
-      <w:bookmarkEnd w:id="58"/>
-      <w:bookmarkEnd w:id="135"/>
-      <w:bookmarkEnd w:id="136"/>
-      <w:bookmarkEnd w:id="137"/>
+      <w:bookmarkEnd w:id="180"/>
+      <w:bookmarkEnd w:id="257"/>
+      <w:bookmarkEnd w:id="258"/>
+      <w:bookmarkEnd w:id="259"/>
     </w:p>
     <w:p>
       <w:r>
@@ -6451,8 +7425,8 @@
       <w:r>
         <w:t xml:space="preserve">. I </w:t>
       </w:r>
-      <w:commentRangeStart w:id="138"/>
-      <w:del w:id="139" w:author="Raphael Salaja" w:date="2022-05-05T19:29:00Z">
+      <w:commentRangeStart w:id="260"/>
+      <w:del w:id="261" w:author="Raphael Salaja" w:date="2022-05-05T19:29:00Z">
         <w:r>
           <w:delText xml:space="preserve">went into detail about my responsibilities, </w:delText>
         </w:r>
@@ -6465,18 +7439,18 @@
         <w:r>
           <w:delText xml:space="preserve"> dutie</w:delText>
         </w:r>
-        <w:commentRangeEnd w:id="138"/>
+        <w:commentRangeEnd w:id="260"/>
         <w:r>
           <w:rPr>
             <w:rStyle w:val="CommentReference"/>
           </w:rPr>
-          <w:commentReference w:id="138"/>
+          <w:commentReference w:id="260"/>
         </w:r>
         <w:r>
           <w:delText>s</w:delText>
         </w:r>
       </w:del>
-      <w:ins w:id="140" w:author="Raphael Salaja" w:date="2022-05-05T19:29:00Z">
+      <w:ins w:id="262" w:author="Raphael Salaja" w:date="2022-05-05T19:29:00Z">
         <w:r>
           <w:t>described my responsibilities and duties</w:t>
         </w:r>
@@ -6486,7 +7460,7 @@
       </w:r>
     </w:p>
     <w:sectPr>
-      <w:footerReference w:type="default" r:id="rId24"/>
+      <w:footerReference w:type="default" r:id="rId23"/>
       <w:pgSz w:w="11906" w:h="16838" w:code="9"/>
       <w:pgMar w:top="720" w:right="720" w:bottom="720" w:left="720" w:header="709" w:footer="709" w:gutter="0"/>
       <w:pgNumType w:start="1"/>
@@ -6688,7 +7662,7 @@
       </w:r>
     </w:p>
   </w:comment>
-  <w:comment w:id="8" w:author="Rosie" w:date="2022-05-05T09:16:00Z" w:initials="R">
+  <w:comment w:id="13" w:author="Rosie" w:date="2022-05-05T09:16:00Z" w:initials="R">
     <w:p>
       <w:pPr>
         <w:pStyle w:val="CommentText"/>
@@ -6705,7 +7679,7 @@
       </w:r>
     </w:p>
   </w:comment>
-  <w:comment w:id="10" w:author="Rosie" w:date="2022-05-05T09:29:00Z" w:initials="R">
+  <w:comment w:id="82" w:author="Rosie" w:date="2022-05-05T09:29:00Z" w:initials="R">
     <w:p>
       <w:pPr>
         <w:pStyle w:val="CommentText"/>
@@ -6722,7 +7696,7 @@
       </w:r>
     </w:p>
   </w:comment>
-  <w:comment w:id="16" w:author="Rosie" w:date="2022-05-05T09:23:00Z" w:initials="R">
+  <w:comment w:id="98" w:author="Rosie" w:date="2022-05-05T09:23:00Z" w:initials="R">
     <w:p>
       <w:pPr>
         <w:pStyle w:val="CommentText"/>
@@ -6739,7 +7713,7 @@
       </w:r>
     </w:p>
   </w:comment>
-  <w:comment w:id="17" w:author="Rosie" w:date="2022-05-05T09:57:00Z" w:initials="R">
+  <w:comment w:id="102" w:author="Rosie" w:date="2022-05-05T09:57:00Z" w:initials="R">
     <w:p>
       <w:pPr>
         <w:pStyle w:val="CommentText"/>
@@ -6756,7 +7730,7 @@
       </w:r>
     </w:p>
   </w:comment>
-  <w:comment w:id="21" w:author="Rosie" w:date="2022-05-05T09:29:00Z" w:initials="R">
+  <w:comment w:id="116" w:author="Rosie" w:date="2022-05-05T09:29:00Z" w:initials="R">
     <w:p>
       <w:pPr>
         <w:pStyle w:val="CommentText"/>
@@ -6773,7 +7747,7 @@
       </w:r>
     </w:p>
   </w:comment>
-  <w:comment w:id="22" w:author="Rosie" w:date="2022-05-05T09:55:00Z" w:initials="R">
+  <w:comment w:id="117" w:author="Raphael Salaja" w:date="2022-05-05T21:31:00Z" w:initials="RS">
     <w:p>
       <w:pPr>
         <w:pStyle w:val="CommentText"/>
@@ -6786,11 +7760,11 @@
         <w:annotationRef/>
       </w:r>
       <w:r>
-        <w:t>Add short def of sprint in bracket</w:t>
+        <w:t>1</w:t>
       </w:r>
     </w:p>
   </w:comment>
-  <w:comment w:id="23" w:author="Rosie" w:date="2022-05-05T09:30:00Z" w:initials="R">
+  <w:comment w:id="118" w:author="Rosie" w:date="2022-05-05T09:55:00Z" w:initials="R">
     <w:p>
       <w:pPr>
         <w:pStyle w:val="CommentText"/>
@@ -6803,11 +7777,11 @@
         <w:annotationRef/>
       </w:r>
       <w:r>
-        <w:t>No screenshot?</w:t>
+        <w:t>Add short def of sprint in bracket</w:t>
       </w:r>
     </w:p>
   </w:comment>
-  <w:comment w:id="30" w:author="Rosie" w:date="2022-05-05T10:23:00Z" w:initials="R">
+  <w:comment w:id="119" w:author="Rosie" w:date="2022-05-05T09:30:00Z" w:initials="R">
     <w:p>
       <w:pPr>
         <w:pStyle w:val="CommentText"/>
@@ -6820,11 +7794,11 @@
         <w:annotationRef/>
       </w:r>
       <w:r>
-        <w:t>How many times do you want to define it?</w:t>
+        <w:t>No screenshot?</w:t>
       </w:r>
     </w:p>
   </w:comment>
-  <w:comment w:id="31" w:author="Rosie" w:date="2022-05-05T10:24:00Z" w:initials="R">
+  <w:comment w:id="120" w:author="Raphael Salaja" w:date="2022-05-05T21:40:00Z" w:initials="RS">
     <w:p>
       <w:pPr>
         <w:pStyle w:val="CommentText"/>
@@ -6837,11 +7811,11 @@
         <w:annotationRef/>
       </w:r>
       <w:r>
-        <w:t>If you have defiend it before why do you keep defining it in other places instead of using DC</w:t>
+        <w:t xml:space="preserve">I don’t have any </w:t>
       </w:r>
     </w:p>
   </w:comment>
-  <w:comment w:id="32" w:author="Rosie" w:date="2022-05-05T10:25:00Z" w:initials="R">
+  <w:comment w:id="139" w:author="Rosie" w:date="2022-05-05T10:23:00Z" w:initials="R">
     <w:p>
       <w:pPr>
         <w:pStyle w:val="CommentText"/>
@@ -6854,11 +7828,11 @@
         <w:annotationRef/>
       </w:r>
       <w:r>
-        <w:t>definition</w:t>
+        <w:t>How many times do you want to define it?</w:t>
       </w:r>
     </w:p>
   </w:comment>
-  <w:comment w:id="33" w:author="Rosie" w:date="2022-05-05T10:25:00Z" w:initials="R">
+  <w:comment w:id="142" w:author="Rosie" w:date="2022-05-05T10:24:00Z" w:initials="R">
     <w:p>
       <w:pPr>
         <w:pStyle w:val="CommentText"/>
@@ -6871,11 +7845,11 @@
         <w:annotationRef/>
       </w:r>
       <w:r>
-        <w:t>would</w:t>
+        <w:t>If you have defiend it before why do you keep defining it in other places instead of using DC</w:t>
       </w:r>
     </w:p>
   </w:comment>
-  <w:comment w:id="34" w:author="Rosie" w:date="2022-05-05T10:25:00Z" w:initials="R">
+  <w:comment w:id="144" w:author="Rosie" w:date="2022-05-05T10:25:00Z" w:initials="R">
     <w:p>
       <w:pPr>
         <w:pStyle w:val="CommentText"/>
@@ -6888,11 +7862,11 @@
         <w:annotationRef/>
       </w:r>
       <w:r>
-        <w:t>No need</w:t>
+        <w:t>definition</w:t>
       </w:r>
     </w:p>
   </w:comment>
-  <w:comment w:id="35" w:author="Rosie" w:date="2022-05-05T10:26:00Z" w:initials="R">
+  <w:comment w:id="145" w:author="Raphael Salaja" w:date="2022-05-05T22:31:00Z" w:initials="RS">
     <w:p>
       <w:pPr>
         <w:pStyle w:val="CommentText"/>
@@ -6905,11 +7879,11 @@
         <w:annotationRef/>
       </w:r>
       <w:r>
-        <w:t>How does it make sense that the variable is called cli?</w:t>
+        <w:t>I should say they are different languaes?</w:t>
       </w:r>
     </w:p>
   </w:comment>
-  <w:comment w:id="36" w:author="Rosie" w:date="2022-05-05T11:02:00Z" w:initials="R">
+  <w:comment w:id="146" w:author="Rosie" w:date="2022-05-05T10:25:00Z" w:initials="R">
     <w:p>
       <w:pPr>
         <w:pStyle w:val="CommentText"/>
@@ -6922,11 +7896,11 @@
         <w:annotationRef/>
       </w:r>
       <w:r>
-        <w:t xml:space="preserve">Or a script </w:t>
+        <w:t>would</w:t>
       </w:r>
     </w:p>
   </w:comment>
-  <w:comment w:id="37" w:author="Rosie" w:date="2022-05-05T11:02:00Z" w:initials="R">
+  <w:comment w:id="149" w:author="Rosie" w:date="2022-05-05T10:25:00Z" w:initials="R">
     <w:p>
       <w:pPr>
         <w:pStyle w:val="CommentText"/>
@@ -6939,11 +7913,11 @@
         <w:annotationRef/>
       </w:r>
       <w:r>
-        <w:t>3</w:t>
+        <w:t>No need</w:t>
       </w:r>
     </w:p>
   </w:comment>
-  <w:comment w:id="41" w:author="Rosie" w:date="2022-05-05T11:03:00Z" w:initials="R">
+  <w:comment w:id="151" w:author="Rosie" w:date="2022-05-05T10:26:00Z" w:initials="R">
     <w:p>
       <w:pPr>
         <w:pStyle w:val="CommentText"/>
@@ -6956,11 +7930,11 @@
         <w:annotationRef/>
       </w:r>
       <w:r>
-        <w:t>Already defined</w:t>
+        <w:t>How does it make sense that the variable is called cli?</w:t>
       </w:r>
     </w:p>
   </w:comment>
-  <w:comment w:id="45" w:author="Rosie" w:date="2022-05-05T11:04:00Z" w:initials="R">
+  <w:comment w:id="152" w:author="Rosie" w:date="2022-05-05T11:02:00Z" w:initials="R">
     <w:p>
       <w:pPr>
         <w:pStyle w:val="CommentText"/>
@@ -6973,11 +7947,11 @@
         <w:annotationRef/>
       </w:r>
       <w:r>
-        <w:t>What?</w:t>
+        <w:t xml:space="preserve">Or a script </w:t>
       </w:r>
     </w:p>
   </w:comment>
-  <w:comment w:id="51" w:author="Rosie" w:date="2022-05-05T11:06:00Z" w:initials="R">
+  <w:comment w:id="157" w:author="Rosie" w:date="2022-05-05T11:02:00Z" w:initials="R">
     <w:p>
       <w:pPr>
         <w:pStyle w:val="CommentText"/>
@@ -6990,11 +7964,11 @@
         <w:annotationRef/>
       </w:r>
       <w:r>
-        <w:t>Why did you capitalise po when scrum master and other roles werent capitalised</w:t>
+        <w:t>3</w:t>
       </w:r>
     </w:p>
   </w:comment>
-  <w:comment w:id="52" w:author="Rosie" w:date="2022-05-05T11:06:00Z" w:initials="R">
+  <w:comment w:id="163" w:author="Rosie" w:date="2022-05-05T11:03:00Z" w:initials="R">
     <w:p>
       <w:pPr>
         <w:pStyle w:val="CommentText"/>
@@ -7007,11 +7981,11 @@
         <w:annotationRef/>
       </w:r>
       <w:r>
-        <w:t>?</w:t>
+        <w:t>Already defined</w:t>
       </w:r>
     </w:p>
   </w:comment>
-  <w:comment w:id="59" w:author="Rosie" w:date="2022-05-05T11:07:00Z" w:initials="R">
+  <w:comment w:id="168" w:author="Rosie" w:date="2022-05-05T11:04:00Z" w:initials="R">
     <w:p>
       <w:pPr>
         <w:pStyle w:val="CommentText"/>
@@ -7024,11 +7998,11 @@
         <w:annotationRef/>
       </w:r>
       <w:r>
-        <w:t>...</w:t>
+        <w:t>What?</w:t>
       </w:r>
     </w:p>
   </w:comment>
-  <w:comment w:id="62" w:author="Rosie" w:date="2022-05-05T11:07:00Z" w:initials="R">
+  <w:comment w:id="173" w:author="Rosie" w:date="2022-05-05T11:06:00Z" w:initials="R">
     <w:p>
       <w:pPr>
         <w:pStyle w:val="CommentText"/>
@@ -7041,11 +8015,11 @@
         <w:annotationRef/>
       </w:r>
       <w:r>
-        <w:t>blocking</w:t>
+        <w:t>Why did you capitalise po when scrum master and other roles werent capitalised</w:t>
       </w:r>
     </w:p>
   </w:comment>
-  <w:comment w:id="66" w:author="Rosie" w:date="2022-05-05T11:08:00Z" w:initials="R">
+  <w:comment w:id="174" w:author="Rosie" w:date="2022-05-05T11:06:00Z" w:initials="R">
     <w:p>
       <w:pPr>
         <w:pStyle w:val="CommentText"/>
@@ -7058,11 +8032,11 @@
         <w:annotationRef/>
       </w:r>
       <w:r>
-        <w:t>defibned</w:t>
+        <w:t>?</w:t>
       </w:r>
     </w:p>
   </w:comment>
-  <w:comment w:id="67" w:author="Rosie" w:date="2022-05-05T11:09:00Z" w:initials="R">
+  <w:comment w:id="181" w:author="Rosie" w:date="2022-05-05T11:07:00Z" w:initials="R">
     <w:p>
       <w:pPr>
         <w:pStyle w:val="CommentText"/>
@@ -7075,11 +8049,11 @@
         <w:annotationRef/>
       </w:r>
       <w:r>
-        <w:t xml:space="preserve">Dabbling in </w:t>
+        <w:t>...</w:t>
       </w:r>
     </w:p>
   </w:comment>
-  <w:comment w:id="71" w:author="Rosie" w:date="2022-05-05T11:12:00Z" w:initials="R">
+  <w:comment w:id="184" w:author="Rosie" w:date="2022-05-05T11:07:00Z" w:initials="R">
     <w:p>
       <w:pPr>
         <w:pStyle w:val="CommentText"/>
@@ -7092,11 +8066,11 @@
         <w:annotationRef/>
       </w:r>
       <w:r>
-        <w:t>Why is this a problem explain</w:t>
+        <w:t>blocking</w:t>
       </w:r>
     </w:p>
   </w:comment>
-  <w:comment w:id="77" w:author="Rosie" w:date="2022-05-05T11:16:00Z" w:initials="R">
+  <w:comment w:id="188" w:author="Rosie" w:date="2022-05-05T11:08:00Z" w:initials="R">
     <w:p>
       <w:pPr>
         <w:pStyle w:val="CommentText"/>
@@ -7109,11 +8083,11 @@
         <w:annotationRef/>
       </w:r>
       <w:r>
-        <w:t>rephrawse</w:t>
+        <w:t>defibned</w:t>
       </w:r>
     </w:p>
   </w:comment>
-  <w:comment w:id="81" w:author="Rosie" w:date="2022-05-05T11:18:00Z" w:initials="R">
+  <w:comment w:id="189" w:author="Rosie" w:date="2022-05-05T11:09:00Z" w:initials="R">
     <w:p>
       <w:pPr>
         <w:pStyle w:val="CommentText"/>
@@ -7126,11 +8100,11 @@
         <w:annotationRef/>
       </w:r>
       <w:r>
-        <w:t>???</w:t>
+        <w:t xml:space="preserve">Dabbling in </w:t>
       </w:r>
     </w:p>
   </w:comment>
-  <w:comment w:id="86" w:author="Rosie" w:date="2022-05-05T11:18:00Z" w:initials="R">
+  <w:comment w:id="193" w:author="Rosie" w:date="2022-05-05T11:12:00Z" w:initials="R">
     <w:p>
       <w:pPr>
         <w:pStyle w:val="CommentText"/>
@@ -7143,11 +8117,11 @@
         <w:annotationRef/>
       </w:r>
       <w:r>
-        <w:t>???</w:t>
+        <w:t>Why is this a problem explain</w:t>
       </w:r>
     </w:p>
   </w:comment>
-  <w:comment w:id="88" w:author="Rosie" w:date="2022-05-05T11:19:00Z" w:initials="R">
+  <w:comment w:id="199" w:author="Rosie" w:date="2022-05-05T11:16:00Z" w:initials="R">
     <w:p>
       <w:pPr>
         <w:pStyle w:val="CommentText"/>
@@ -7160,11 +8134,11 @@
         <w:annotationRef/>
       </w:r>
       <w:r>
-        <w:t>???</w:t>
+        <w:t>rephrawse</w:t>
       </w:r>
     </w:p>
   </w:comment>
-  <w:comment w:id="91" w:author="Rosie" w:date="2022-05-05T11:20:00Z" w:initials="R">
+  <w:comment w:id="203" w:author="Rosie" w:date="2022-05-05T11:18:00Z" w:initials="R">
     <w:p>
       <w:pPr>
         <w:pStyle w:val="CommentText"/>
@@ -7177,11 +8151,11 @@
         <w:annotationRef/>
       </w:r>
       <w:r>
-        <w:t xml:space="preserve">Write after you’ve done your own research. You cant just eb asking for help without doing work </w:t>
+        <w:t>???</w:t>
       </w:r>
     </w:p>
   </w:comment>
-  <w:comment w:id="103" w:author="Rosie" w:date="2022-05-05T11:24:00Z" w:initials="R">
+  <w:comment w:id="208" w:author="Rosie" w:date="2022-05-05T11:18:00Z" w:initials="R">
     <w:p>
       <w:pPr>
         <w:pStyle w:val="CommentText"/>
@@ -7194,11 +8168,11 @@
         <w:annotationRef/>
       </w:r>
       <w:r>
-        <w:t>What about t he testing you documented</w:t>
+        <w:t>???</w:t>
       </w:r>
     </w:p>
   </w:comment>
-  <w:comment w:id="104" w:author="Raphael Salaja" w:date="2022-05-05T19:45:00Z" w:initials="RS">
+  <w:comment w:id="210" w:author="Rosie" w:date="2022-05-05T11:19:00Z" w:initials="R">
     <w:p>
       <w:pPr>
         <w:pStyle w:val="CommentText"/>
@@ -7211,11 +8185,11 @@
         <w:annotationRef/>
       </w:r>
       <w:r>
-        <w:t>Which one?</w:t>
+        <w:t>???</w:t>
       </w:r>
     </w:p>
   </w:comment>
-  <w:comment w:id="105" w:author="Rosie" w:date="2022-05-05T11:24:00Z" w:initials="R">
+  <w:comment w:id="213" w:author="Rosie" w:date="2022-05-05T11:20:00Z" w:initials="R">
     <w:p>
       <w:pPr>
         <w:pStyle w:val="CommentText"/>
@@ -7228,11 +8202,11 @@
         <w:annotationRef/>
       </w:r>
       <w:r>
-        <w:t>But yuu already worked? What does this sentence mean</w:t>
+        <w:t xml:space="preserve">Write after you’ve done your own research. You cant just eb asking for help without doing work </w:t>
       </w:r>
     </w:p>
   </w:comment>
-  <w:comment w:id="109" w:author="Rosie" w:date="2022-05-05T11:39:00Z" w:initials="R">
+  <w:comment w:id="225" w:author="Rosie" w:date="2022-05-05T11:24:00Z" w:initials="R">
     <w:p>
       <w:pPr>
         <w:pStyle w:val="CommentText"/>
@@ -7245,11 +8219,11 @@
         <w:annotationRef/>
       </w:r>
       <w:r>
-        <w:t>Huh?</w:t>
+        <w:t>What about t he testing you documented</w:t>
       </w:r>
     </w:p>
   </w:comment>
-  <w:comment w:id="112" w:author="Rosie" w:date="2022-05-05T11:40:00Z" w:initials="R">
+  <w:comment w:id="226" w:author="Raphael Salaja" w:date="2022-05-05T19:45:00Z" w:initials="RS">
     <w:p>
       <w:pPr>
         <w:pStyle w:val="CommentText"/>
@@ -7262,11 +8236,11 @@
         <w:annotationRef/>
       </w:r>
       <w:r>
-        <w:t>example</w:t>
+        <w:t>Which one?</w:t>
       </w:r>
     </w:p>
   </w:comment>
-  <w:comment w:id="113" w:author="Raphael Salaja" w:date="2022-05-05T19:41:00Z" w:initials="RS">
+  <w:comment w:id="227" w:author="Rosie" w:date="2022-05-05T11:24:00Z" w:initials="R">
     <w:p>
       <w:pPr>
         <w:pStyle w:val="CommentText"/>
@@ -7279,11 +8253,11 @@
         <w:annotationRef/>
       </w:r>
       <w:r>
-        <w:t>There is none</w:t>
+        <w:t>But yuu already worked? What does this sentence mean</w:t>
       </w:r>
     </w:p>
   </w:comment>
-  <w:comment w:id="114" w:author="Rosie" w:date="2022-05-05T11:41:00Z" w:initials="R">
+  <w:comment w:id="231" w:author="Rosie" w:date="2022-05-05T11:39:00Z" w:initials="R">
     <w:p>
       <w:pPr>
         <w:pStyle w:val="CommentText"/>
@@ -7296,11 +8270,11 @@
         <w:annotationRef/>
       </w:r>
       <w:r>
-        <w:t xml:space="preserve">Was not...and correct any other shortened words </w:t>
+        <w:t>Huh?</w:t>
       </w:r>
     </w:p>
   </w:comment>
-  <w:comment w:id="117" w:author="Rosie" w:date="2022-05-05T11:42:00Z" w:initials="R">
+  <w:comment w:id="234" w:author="Rosie" w:date="2022-05-05T11:40:00Z" w:initials="R">
     <w:p>
       <w:pPr>
         <w:pStyle w:val="CommentText"/>
@@ -7313,11 +8287,11 @@
         <w:annotationRef/>
       </w:r>
       <w:r>
-        <w:t>Is structured</w:t>
+        <w:t>example</w:t>
       </w:r>
     </w:p>
   </w:comment>
-  <w:comment w:id="120" w:author="Rosie" w:date="2022-05-05T11:42:00Z" w:initials="R">
+  <w:comment w:id="235" w:author="Raphael Salaja" w:date="2022-05-05T19:41:00Z" w:initials="RS">
     <w:p>
       <w:pPr>
         <w:pStyle w:val="CommentText"/>
@@ -7330,11 +8304,11 @@
         <w:annotationRef/>
       </w:r>
       <w:r>
-        <w:t>But you wrote test cases</w:t>
+        <w:t>There is none</w:t>
       </w:r>
     </w:p>
   </w:comment>
-  <w:comment w:id="122" w:author="Rosie" w:date="2022-05-05T11:43:00Z" w:initials="R">
+  <w:comment w:id="236" w:author="Rosie" w:date="2022-05-05T11:41:00Z" w:initials="R">
     <w:p>
       <w:pPr>
         <w:pStyle w:val="CommentText"/>
@@ -7347,11 +8321,11 @@
         <w:annotationRef/>
       </w:r>
       <w:r>
-        <w:t>?</w:t>
+        <w:t xml:space="preserve">Was not...and correct any other shortened words </w:t>
       </w:r>
     </w:p>
   </w:comment>
-  <w:comment w:id="124" w:author="Rosie" w:date="2022-05-05T11:44:00Z" w:initials="R">
+  <w:comment w:id="239" w:author="Rosie" w:date="2022-05-05T11:42:00Z" w:initials="R">
     <w:p>
       <w:pPr>
         <w:pStyle w:val="CommentText"/>
@@ -7364,11 +8338,11 @@
         <w:annotationRef/>
       </w:r>
       <w:r>
-        <w:t>rephrase</w:t>
+        <w:t>Is structured</w:t>
       </w:r>
     </w:p>
   </w:comment>
-  <w:comment w:id="130" w:author="Rosie" w:date="2022-05-05T11:44:00Z" w:initials="R">
+  <w:comment w:id="242" w:author="Rosie" w:date="2022-05-05T11:42:00Z" w:initials="R">
     <w:p>
       <w:pPr>
         <w:pStyle w:val="CommentText"/>
@@ -7381,11 +8355,11 @@
         <w:annotationRef/>
       </w:r>
       <w:r>
-        <w:t>Where is the example of when you got /gave fefedback</w:t>
+        <w:t>But you wrote test cases</w:t>
       </w:r>
     </w:p>
   </w:comment>
-  <w:comment w:id="131" w:author="Raphael Salaja" w:date="2022-05-05T19:32:00Z" w:initials="RS">
+  <w:comment w:id="244" w:author="Rosie" w:date="2022-05-05T11:43:00Z" w:initials="R">
     <w:p>
       <w:pPr>
         <w:pStyle w:val="CommentText"/>
@@ -7398,11 +8372,11 @@
         <w:annotationRef/>
       </w:r>
       <w:r>
-        <w:t>It was meeting</w:t>
+        <w:t>?</w:t>
       </w:r>
     </w:p>
   </w:comment>
-  <w:comment w:id="132" w:author="Rosie" w:date="2022-05-05T11:45:00Z" w:initials="R">
+  <w:comment w:id="246" w:author="Rosie" w:date="2022-05-05T11:44:00Z" w:initials="R">
     <w:p>
       <w:pPr>
         <w:pStyle w:val="CommentText"/>
@@ -7415,11 +8389,62 @@
         <w:annotationRef/>
       </w:r>
       <w:r>
+        <w:t>rephrase</w:t>
+      </w:r>
+    </w:p>
+  </w:comment>
+  <w:comment w:id="252" w:author="Rosie" w:date="2022-05-05T11:44:00Z" w:initials="R">
+    <w:p>
+      <w:pPr>
+        <w:pStyle w:val="CommentText"/>
+        <w:jc w:val="left"/>
+      </w:pPr>
+      <w:r>
+        <w:rPr>
+          <w:rStyle w:val="CommentReference"/>
+        </w:rPr>
+        <w:annotationRef/>
+      </w:r>
+      <w:r>
+        <w:t>Where is the example of when you got /gave fefedback</w:t>
+      </w:r>
+    </w:p>
+  </w:comment>
+  <w:comment w:id="253" w:author="Raphael Salaja" w:date="2022-05-05T19:32:00Z" w:initials="RS">
+    <w:p>
+      <w:pPr>
+        <w:pStyle w:val="CommentText"/>
+        <w:jc w:val="left"/>
+      </w:pPr>
+      <w:r>
+        <w:rPr>
+          <w:rStyle w:val="CommentReference"/>
+        </w:rPr>
+        <w:annotationRef/>
+      </w:r>
+      <w:r>
+        <w:t>It was meeting</w:t>
+      </w:r>
+    </w:p>
+  </w:comment>
+  <w:comment w:id="254" w:author="Rosie" w:date="2022-05-05T11:45:00Z" w:initials="R">
+    <w:p>
+      <w:pPr>
+        <w:pStyle w:val="CommentText"/>
+        <w:jc w:val="left"/>
+      </w:pPr>
+      <w:r>
+        <w:rPr>
+          <w:rStyle w:val="CommentReference"/>
+        </w:rPr>
+        <w:annotationRef/>
+      </w:r>
+      <w:r>
         <w:t>??</w:t>
       </w:r>
     </w:p>
   </w:comment>
-  <w:comment w:id="138" w:author="Rosie" w:date="2022-05-05T11:45:00Z" w:initials="R">
+  <w:comment w:id="260" w:author="Rosie" w:date="2022-05-05T11:45:00Z" w:initials="R">
     <w:p>
       <w:pPr>
         <w:pStyle w:val="CommentText"/>
@@ -7450,11 +8475,14 @@
   <w15:commentEx w15:paraId="26725F37" w15:done="0"/>
   <w15:commentEx w15:paraId="5F760482" w15:done="0"/>
   <w15:commentEx w15:paraId="70B9F271" w15:done="0"/>
+  <w15:commentEx w15:paraId="57382347" w15:paraIdParent="70B9F271" w15:done="0"/>
   <w15:commentEx w15:paraId="6931642B" w15:done="0"/>
   <w15:commentEx w15:paraId="29469019" w15:done="0"/>
+  <w15:commentEx w15:paraId="0BFB5193" w15:paraIdParent="29469019" w15:done="0"/>
   <w15:commentEx w15:paraId="53AF24D2" w15:done="0"/>
   <w15:commentEx w15:paraId="63F436F4" w15:done="0"/>
   <w15:commentEx w15:paraId="260164A1" w15:done="0"/>
+  <w15:commentEx w15:paraId="623B525A" w15:paraIdParent="260164A1" w15:done="0"/>
   <w15:commentEx w15:paraId="4695B312" w15:done="0"/>
   <w15:commentEx w15:paraId="6DC080E1" w15:done="0"/>
   <w15:commentEx w15:paraId="0F1CD191" w15:done="0"/>
@@ -7503,11 +8531,14 @@
   <w16cex:commentExtensible w16cex:durableId="261E2419" w16cex:dateUtc="2022-05-05T08:23:00Z"/>
   <w16cex:commentExtensible w16cex:durableId="261E2C2B" w16cex:dateUtc="2022-05-05T08:57:00Z"/>
   <w16cex:commentExtensible w16cex:durableId="261E257C" w16cex:dateUtc="2022-05-05T08:29:00Z"/>
+  <w16cex:commentExtensible w16cex:durableId="261EC099" w16cex:dateUtc="2022-05-05T20:31:00Z"/>
   <w16cex:commentExtensible w16cex:durableId="261E2BB5" w16cex:dateUtc="2022-05-05T08:55:00Z"/>
   <w16cex:commentExtensible w16cex:durableId="261E25AF" w16cex:dateUtc="2022-05-05T08:30:00Z"/>
+  <w16cex:commentExtensible w16cex:durableId="261EC2DF" w16cex:dateUtc="2022-05-05T20:40:00Z"/>
   <w16cex:commentExtensible w16cex:durableId="261E3223" w16cex:dateUtc="2022-05-05T09:23:00Z"/>
   <w16cex:commentExtensible w16cex:durableId="261E327A" w16cex:dateUtc="2022-05-05T09:24:00Z"/>
   <w16cex:commentExtensible w16cex:durableId="261E32A3" w16cex:dateUtc="2022-05-05T09:25:00Z"/>
+  <w16cex:commentExtensible w16cex:durableId="261ECEDD" w16cex:dateUtc="2022-05-05T21:31:00Z"/>
   <w16cex:commentExtensible w16cex:durableId="261E32BB" w16cex:dateUtc="2022-05-05T09:25:00Z"/>
   <w16cex:commentExtensible w16cex:durableId="261E32C3" w16cex:dateUtc="2022-05-05T09:25:00Z"/>
   <w16cex:commentExtensible w16cex:durableId="261E32F7" w16cex:dateUtc="2022-05-05T09:26:00Z"/>
@@ -7556,11 +8587,14 @@
   <w16cid:commentId w16cid:paraId="26725F37" w16cid:durableId="261E2419"/>
   <w16cid:commentId w16cid:paraId="5F760482" w16cid:durableId="261E2C2B"/>
   <w16cid:commentId w16cid:paraId="70B9F271" w16cid:durableId="261E257C"/>
+  <w16cid:commentId w16cid:paraId="57382347" w16cid:durableId="261EC099"/>
   <w16cid:commentId w16cid:paraId="6931642B" w16cid:durableId="261E2BB5"/>
   <w16cid:commentId w16cid:paraId="29469019" w16cid:durableId="261E25AF"/>
+  <w16cid:commentId w16cid:paraId="0BFB5193" w16cid:durableId="261EC2DF"/>
   <w16cid:commentId w16cid:paraId="53AF24D2" w16cid:durableId="261E3223"/>
   <w16cid:commentId w16cid:paraId="63F436F4" w16cid:durableId="261E327A"/>
   <w16cid:commentId w16cid:paraId="260164A1" w16cid:durableId="261E32A3"/>
+  <w16cid:commentId w16cid:paraId="623B525A" w16cid:durableId="261ECEDD"/>
   <w16cid:commentId w16cid:paraId="4695B312" w16cid:durableId="261E32BB"/>
   <w16cid:commentId w16cid:paraId="6DC080E1" w16cid:durableId="261E32C3"/>
   <w16cid:commentId w16cid:paraId="0F1CD191" w16cid:durableId="261E32F7"/>
@@ -9411,8 +10445,11 @@
     <w:autoRedefine/>
     <w:uiPriority w:val="39"/>
     <w:unhideWhenUsed/>
-    <w:rsid w:val="00D90CBD"/>
+    <w:rsid w:val="000D23CC"/>
     <w:pPr>
+      <w:tabs>
+        <w:tab w:val="right" w:leader="dot" w:pos="10456"/>
+      </w:tabs>
       <w:spacing w:after="100"/>
     </w:pPr>
   </w:style>
@@ -9754,6 +10791,42 @@
     <w:rPr>
       <w:sz w:val="24"/>
       <w:szCs w:val="24"/>
+    </w:rPr>
+  </w:style>
+  <w:style w:type="paragraph" w:styleId="TOAHeading">
+    <w:name w:val="toa heading"/>
+    <w:basedOn w:val="Normal"/>
+    <w:next w:val="Normal"/>
+    <w:uiPriority w:val="99"/>
+    <w:unhideWhenUsed/>
+    <w:rsid w:val="008304E4"/>
+    <w:pPr>
+      <w:spacing w:before="240" w:after="0"/>
+      <w:jc w:val="left"/>
+    </w:pPr>
+    <w:rPr>
+      <w:rFonts w:cstheme="minorHAnsi"/>
+      <w:b/>
+      <w:bCs/>
+      <w:i/>
+      <w:iCs/>
+    </w:rPr>
+  </w:style>
+  <w:style w:type="paragraph" w:styleId="TableofAuthorities">
+    <w:name w:val="table of authorities"/>
+    <w:basedOn w:val="Normal"/>
+    <w:next w:val="Normal"/>
+    <w:uiPriority w:val="99"/>
+    <w:unhideWhenUsed/>
+    <w:rsid w:val="00F50A2C"/>
+    <w:pPr>
+      <w:spacing w:before="240" w:after="0"/>
+      <w:ind w:left="240" w:hanging="240"/>
+      <w:jc w:val="left"/>
+    </w:pPr>
+    <w:rPr>
+      <w:rFonts w:cstheme="minorHAnsi"/>
+      <w:szCs w:val="20"/>
     </w:rPr>
   </w:style>
 </w:styles>

</xml_diff>